<commit_message>
Week 8 content Toy Machine
</commit_message>
<xml_diff>
--- a/An_Interdisciplinary_Approach /course/module_2/1_theory_of_computing/DFA.docx
+++ b/An_Interdisciplinary_Approach /course/module_2/1_theory_of_computing/DFA.docx
@@ -17,10 +17,254 @@
       <w:r>
         <w:rPr>
           <w:rFonts w:ascii="Calibri" w:hAnsi="Calibri" w:cs="Calibri"/>
+          <w:noProof/>
+        </w:rPr>
+        <mc:AlternateContent>
+          <mc:Choice Requires="wps">
+            <w:drawing>
+              <wp:anchor distT="0" distB="0" distL="114300" distR="114300" simplePos="0" relativeHeight="251739136" behindDoc="0" locked="0" layoutInCell="1" allowOverlap="1" wp14:anchorId="6E016C07" wp14:editId="762923F9">
+                <wp:simplePos x="0" y="0"/>
+                <wp:positionH relativeFrom="column">
+                  <wp:posOffset>2036409</wp:posOffset>
+                </wp:positionH>
+                <wp:positionV relativeFrom="paragraph">
+                  <wp:posOffset>524934</wp:posOffset>
+                </wp:positionV>
+                <wp:extent cx="469900" cy="413385"/>
+                <wp:effectExtent l="0" t="0" r="0" b="0"/>
+                <wp:wrapNone/>
+                <wp:docPr id="52751538" name="Text Box 1"/>
+                <wp:cNvGraphicFramePr/>
+                <a:graphic xmlns:a="http://schemas.openxmlformats.org/drawingml/2006/main">
+                  <a:graphicData uri="http://schemas.microsoft.com/office/word/2010/wordprocessingShape">
+                    <wps:wsp>
+                      <wps:cNvSpPr txBox="1"/>
+                      <wps:spPr>
+                        <a:xfrm>
+                          <a:off x="0" y="0"/>
+                          <a:ext cx="469900" cy="413385"/>
+                        </a:xfrm>
+                        <a:prstGeom prst="rect">
+                          <a:avLst/>
+                        </a:prstGeom>
+                        <a:noFill/>
+                        <a:ln>
+                          <a:noFill/>
+                        </a:ln>
+                      </wps:spPr>
+                      <wps:txbx>
+                        <w:txbxContent>
+                          <w:p>
+                            <w:pPr>
+                              <w:jc w:val="center"/>
+                              <w:rPr>
+                                <w:color w:val="000000" w:themeColor="text1"/>
+                                <w:sz w:val="32"/>
+                                <w:szCs w:val="32"/>
+                                <w14:shadow w14:blurRad="38100" w14:dist="19050" w14:dir="2700000" w14:sx="100000" w14:sy="100000" w14:kx="0" w14:ky="0" w14:algn="tl">
+                                  <w14:schemeClr w14:val="dk1">
+                                    <w14:alpha w14:val="60000"/>
+                                  </w14:schemeClr>
+                                </w14:shadow>
+                                <w14:textOutline w14:w="0" w14:cap="flat" w14:cmpd="sng" w14:algn="ctr">
+                                  <w14:noFill/>
+                                  <w14:prstDash w14:val="solid"/>
+                                  <w14:round/>
+                                </w14:textOutline>
+                              </w:rPr>
+                            </w:pPr>
+                            <w:r>
+                              <w:rPr>
+                                <w:color w:val="000000" w:themeColor="text1"/>
+                                <w:sz w:val="32"/>
+                                <w:szCs w:val="32"/>
+                                <w14:shadow w14:blurRad="38100" w14:dist="19050" w14:dir="2700000" w14:sx="100000" w14:sy="100000" w14:kx="0" w14:ky="0" w14:algn="tl">
+                                  <w14:schemeClr w14:val="dk1">
+                                    <w14:alpha w14:val="60000"/>
+                                  </w14:schemeClr>
+                                </w14:shadow>
+                                <w14:textOutline w14:w="0" w14:cap="flat" w14:cmpd="sng" w14:algn="ctr">
+                                  <w14:noFill/>
+                                  <w14:prstDash w14:val="solid"/>
+                                  <w14:round/>
+                                </w14:textOutline>
+                              </w:rPr>
+                              <w:t>0</w:t>
+                            </w:r>
+                          </w:p>
+                        </w:txbxContent>
+                      </wps:txbx>
+                      <wps:bodyPr rot="0" spcFirstLastPara="0" vertOverflow="overflow" horzOverflow="overflow" vert="horz" wrap="square" lIns="91440" tIns="45720" rIns="91440" bIns="45720" numCol="1" spcCol="0" rtlCol="0" fromWordArt="0" anchor="t" anchorCtr="0" forceAA="0" compatLnSpc="1">
+                        <a:prstTxWarp prst="textNoShape">
+                          <a:avLst/>
+                        </a:prstTxWarp>
+                        <a:noAutofit/>
+                      </wps:bodyPr>
+                    </wps:wsp>
+                  </a:graphicData>
+                </a:graphic>
+                <wp14:sizeRelH relativeFrom="margin">
+                  <wp14:pctWidth>0</wp14:pctWidth>
+                </wp14:sizeRelH>
+                <wp14:sizeRelV relativeFrom="margin">
+                  <wp14:pctHeight>0</wp14:pctHeight>
+                </wp14:sizeRelV>
+              </wp:anchor>
+            </w:drawing>
+          </mc:Choice>
+          <mc:Fallback>
+            <w:pict>
+              <v:shapetype w14:anchorId="6E016C07" id="_x0000_t202" coordsize="21600,21600" o:spt="202" path="m,l,21600r21600,l21600,xe">
+                <v:stroke joinstyle="miter"/>
+                <v:path gradientshapeok="t" o:connecttype="rect"/>
+              </v:shapetype>
+              <v:shape id="Text Box 1" o:spid="_x0000_s1026" type="#_x0000_t202" style="position:absolute;margin-left:160.35pt;margin-top:41.35pt;width:37pt;height:32.55pt;z-index:251739136;visibility:visible;mso-wrap-style:square;mso-width-percent:0;mso-height-percent:0;mso-wrap-distance-left:9pt;mso-wrap-distance-top:0;mso-wrap-distance-right:9pt;mso-wrap-distance-bottom:0;mso-position-horizontal:absolute;mso-position-horizontal-relative:text;mso-position-vertical:absolute;mso-position-vertical-relative:text;mso-width-percent:0;mso-height-percent:0;mso-width-relative:margin;mso-height-relative:margin;v-text-anchor:top" o:gfxdata="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" filled="f" stroked="f">
+                <v:textbox>
+                  <w:txbxContent>
+                    <w:p>
+                      <w:pPr>
+                        <w:jc w:val="center"/>
+                        <w:rPr>
+                          <w:color w:val="000000" w:themeColor="text1"/>
+                          <w:sz w:val="32"/>
+                          <w:szCs w:val="32"/>
+                          <w14:shadow w14:blurRad="38100" w14:dist="19050" w14:dir="2700000" w14:sx="100000" w14:sy="100000" w14:kx="0" w14:ky="0" w14:algn="tl">
+                            <w14:schemeClr w14:val="dk1">
+                              <w14:alpha w14:val="60000"/>
+                            </w14:schemeClr>
+                          </w14:shadow>
+                          <w14:textOutline w14:w="0" w14:cap="flat" w14:cmpd="sng" w14:algn="ctr">
+                            <w14:noFill/>
+                            <w14:prstDash w14:val="solid"/>
+                            <w14:round/>
+                          </w14:textOutline>
+                        </w:rPr>
+                      </w:pPr>
+                      <w:r>
+                        <w:rPr>
+                          <w:color w:val="000000" w:themeColor="text1"/>
+                          <w:sz w:val="32"/>
+                          <w:szCs w:val="32"/>
+                          <w14:shadow w14:blurRad="38100" w14:dist="19050" w14:dir="2700000" w14:sx="100000" w14:sy="100000" w14:kx="0" w14:ky="0" w14:algn="tl">
+                            <w14:schemeClr w14:val="dk1">
+                              <w14:alpha w14:val="60000"/>
+                            </w14:schemeClr>
+                          </w14:shadow>
+                          <w14:textOutline w14:w="0" w14:cap="flat" w14:cmpd="sng" w14:algn="ctr">
+                            <w14:noFill/>
+                            <w14:prstDash w14:val="solid"/>
+                            <w14:round/>
+                          </w14:textOutline>
+                        </w:rPr>
+                        <w:t>0</w:t>
+                      </w:r>
+                    </w:p>
+                  </w:txbxContent>
+                </v:textbox>
+              </v:shape>
+            </w:pict>
+          </mc:Fallback>
+        </mc:AlternateContent>
+      </w:r>
+      <w:r>
+        <w:rPr>
+          <w:rFonts w:ascii="Calibri" w:hAnsi="Calibri" w:cs="Calibri"/>
           <w:color w:val="000000" w:themeColor="text1"/>
           <w:kern w:val="0"/>
         </w:rPr>
         <w:t>Draw a DFA for bitstrings with at least one 0 and at least one 1. You can use Paint, PowerPoint, or any software on your computer that allows you to draw. Upload your drawing for this question.</w:t>
+      </w:r>
+    </w:p>
+    <w:p>
+      <w:pPr>
+        <w:rPr>
+          <w:rFonts w:ascii="Calibri" w:hAnsi="Calibri" w:cs="Calibri"/>
+        </w:rPr>
+      </w:pPr>
+      <w:r>
+        <w:rPr>
+          <w:rFonts w:ascii="Calibri" w:hAnsi="Calibri" w:cs="Calibri"/>
+          <w:noProof/>
+        </w:rPr>
+        <mc:AlternateContent>
+          <mc:Choice Requires="wps">
+            <w:drawing>
+              <wp:anchor distT="0" distB="0" distL="114300" distR="114300" simplePos="0" relativeHeight="251737088" behindDoc="0" locked="0" layoutInCell="1" allowOverlap="1" wp14:anchorId="0AD4E647" wp14:editId="572D65EB">
+                <wp:simplePos x="0" y="0"/>
+                <wp:positionH relativeFrom="column">
+                  <wp:posOffset>1917065</wp:posOffset>
+                </wp:positionH>
+                <wp:positionV relativeFrom="paragraph">
+                  <wp:posOffset>257810</wp:posOffset>
+                </wp:positionV>
+                <wp:extent cx="471170" cy="910590"/>
+                <wp:effectExtent l="0" t="0" r="24130" b="16510"/>
+                <wp:wrapNone/>
+                <wp:docPr id="1267694701" name="U-Turn Arrow 3"/>
+                <wp:cNvGraphicFramePr/>
+                <a:graphic xmlns:a="http://schemas.openxmlformats.org/drawingml/2006/main">
+                  <a:graphicData uri="http://schemas.microsoft.com/office/word/2010/wordprocessingShape">
+                    <wps:wsp>
+                      <wps:cNvSpPr/>
+                      <wps:spPr>
+                        <a:xfrm>
+                          <a:off x="0" y="0"/>
+                          <a:ext cx="471170" cy="910590"/>
+                        </a:xfrm>
+                        <a:prstGeom prst="uturnArrow">
+                          <a:avLst>
+                            <a:gd name="adj1" fmla="val 6641"/>
+                            <a:gd name="adj2" fmla="val 11147"/>
+                            <a:gd name="adj3" fmla="val 17953"/>
+                            <a:gd name="adj4" fmla="val 46087"/>
+                            <a:gd name="adj5" fmla="val 32837"/>
+                          </a:avLst>
+                        </a:prstGeom>
+                        <a:ln/>
+                      </wps:spPr>
+                      <wps:style>
+                        <a:lnRef idx="2">
+                          <a:schemeClr val="dk1">
+                            <a:shade val="15000"/>
+                          </a:schemeClr>
+                        </a:lnRef>
+                        <a:fillRef idx="1">
+                          <a:schemeClr val="dk1"/>
+                        </a:fillRef>
+                        <a:effectRef idx="0">
+                          <a:schemeClr val="dk1"/>
+                        </a:effectRef>
+                        <a:fontRef idx="minor">
+                          <a:schemeClr val="lt1"/>
+                        </a:fontRef>
+                      </wps:style>
+                      <wps:bodyPr rot="0" spcFirstLastPara="0" vertOverflow="overflow" horzOverflow="overflow" vert="horz" wrap="square" lIns="91440" tIns="45720" rIns="91440" bIns="45720" numCol="1" spcCol="0" rtlCol="0" fromWordArt="0" anchor="ctr" anchorCtr="0" forceAA="0" compatLnSpc="1">
+                        <a:prstTxWarp prst="textNoShape">
+                          <a:avLst/>
+                        </a:prstTxWarp>
+                        <a:noAutofit/>
+                      </wps:bodyPr>
+                    </wps:wsp>
+                  </a:graphicData>
+                </a:graphic>
+                <wp14:sizeRelH relativeFrom="margin">
+                  <wp14:pctWidth>0</wp14:pctWidth>
+                </wp14:sizeRelH>
+                <wp14:sizeRelV relativeFrom="margin">
+                  <wp14:pctHeight>0</wp14:pctHeight>
+                </wp14:sizeRelV>
+              </wp:anchor>
+            </w:drawing>
+          </mc:Choice>
+          <mc:Fallback>
+            <w:pict>
+              <v:shape w14:anchorId="07B773BD" id="U-Turn Arrow 3" o:spid="_x0000_s1026" style="position:absolute;margin-left:150.95pt;margin-top:20.3pt;width:37.1pt;height:71.7pt;z-index:251737088;visibility:visible;mso-wrap-style:square;mso-width-percent:0;mso-height-percent:0;mso-wrap-distance-left:9pt;mso-wrap-distance-top:0;mso-wrap-distance-right:9pt;mso-wrap-distance-bottom:0;mso-position-horizontal:absolute;mso-position-horizontal-relative:text;mso-position-vertical:absolute;mso-position-vertical-relative:text;mso-width-percent:0;mso-height-percent:0;mso-width-relative:margin;mso-height-relative:margin;v-text-anchor:middle" coordsize="471170,910590" o:gfxdata="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" path="m,910590l,214421c,96000,96000,,214421,r5452,c338294,,434294,96000,434294,214421r,l471170,214421r-52521,84589l366127,214421r36876,l403003,214421c403003,113281,321012,31290,219872,31290r-5451,c113281,31290,31290,113281,31290,214421r,696169l,910590xe" fillcolor="black [3200]" strokecolor="black [480]" strokeweight="1pt">
+                <v:stroke joinstyle="miter"/>
+                <v:path arrowok="t" o:connecttype="custom" o:connectlocs="0,910590;0,214421;214421,0;219873,0;434294,214421;434294,214421;471170,214421;418649,299010;366127,214421;403003,214421;403003,214421;219872,31290;214421,31290;31290,214421;31290,910590;0,910590" o:connectangles="0,0,0,0,0,0,0,0,0,0,0,0,0,0,0,0"/>
+              </v:shape>
+            </w:pict>
+          </mc:Fallback>
+        </mc:AlternateContent>
       </w:r>
     </w:p>
     <w:p>
@@ -44,13 +288,107 @@
         <mc:AlternateContent>
           <mc:Choice Requires="wps">
             <w:drawing>
-              <wp:anchor distT="0" distB="0" distL="114300" distR="114300" simplePos="0" relativeHeight="251706368" behindDoc="0" locked="0" layoutInCell="1" allowOverlap="1" wp14:anchorId="6FB13BF8" wp14:editId="522AEADB">
+              <wp:anchor distT="0" distB="0" distL="114300" distR="114300" simplePos="0" relativeHeight="251668480" behindDoc="0" locked="0" layoutInCell="1" allowOverlap="1" wp14:anchorId="07B51D90" wp14:editId="2A34EC93">
                 <wp:simplePos x="0" y="0"/>
                 <wp:positionH relativeFrom="column">
-                  <wp:posOffset>1987550</wp:posOffset>
+                  <wp:posOffset>1916276</wp:posOffset>
                 </wp:positionH>
                 <wp:positionV relativeFrom="paragraph">
-                  <wp:posOffset>192479</wp:posOffset>
+                  <wp:posOffset>177800</wp:posOffset>
+                </wp:positionV>
+                <wp:extent cx="1078865" cy="1078865"/>
+                <wp:effectExtent l="0" t="0" r="13335" b="13335"/>
+                <wp:wrapNone/>
+                <wp:docPr id="993938854" name="Donut 5"/>
+                <wp:cNvGraphicFramePr/>
+                <a:graphic xmlns:a="http://schemas.openxmlformats.org/drawingml/2006/main">
+                  <a:graphicData uri="http://schemas.microsoft.com/office/word/2010/wordprocessingShape">
+                    <wps:wsp>
+                      <wps:cNvSpPr/>
+                      <wps:spPr>
+                        <a:xfrm>
+                          <a:off x="0" y="0"/>
+                          <a:ext cx="1078865" cy="1078865"/>
+                        </a:xfrm>
+                        <a:prstGeom prst="donut">
+                          <a:avLst>
+                            <a:gd name="adj" fmla="val 1114"/>
+                          </a:avLst>
+                        </a:prstGeom>
+                      </wps:spPr>
+                      <wps:style>
+                        <a:lnRef idx="2">
+                          <a:schemeClr val="dk1">
+                            <a:shade val="15000"/>
+                          </a:schemeClr>
+                        </a:lnRef>
+                        <a:fillRef idx="1">
+                          <a:schemeClr val="dk1"/>
+                        </a:fillRef>
+                        <a:effectRef idx="0">
+                          <a:schemeClr val="dk1"/>
+                        </a:effectRef>
+                        <a:fontRef idx="minor">
+                          <a:schemeClr val="lt1"/>
+                        </a:fontRef>
+                      </wps:style>
+                      <wps:bodyPr rot="0" spcFirstLastPara="0" vertOverflow="overflow" horzOverflow="overflow" vert="horz" wrap="square" lIns="91440" tIns="45720" rIns="91440" bIns="45720" numCol="1" spcCol="0" rtlCol="0" fromWordArt="0" anchor="ctr" anchorCtr="0" forceAA="0" compatLnSpc="1">
+                        <a:prstTxWarp prst="textNoShape">
+                          <a:avLst/>
+                        </a:prstTxWarp>
+                        <a:noAutofit/>
+                      </wps:bodyPr>
+                    </wps:wsp>
+                  </a:graphicData>
+                </a:graphic>
+              </wp:anchor>
+            </w:drawing>
+          </mc:Choice>
+          <mc:Fallback>
+            <w:pict>
+              <v:shapetype w14:anchorId="25A6BBDB" id="_x0000_t23" coordsize="21600,21600" o:spt="23" adj="5400" path="m,10800qy10800,,21600,10800,10800,21600,,10800xm@0,10800qy10800@2@1,10800,10800@0@0,10800xe">
+                <v:formulas>
+                  <v:f eqn="val #0"/>
+                  <v:f eqn="sum width 0 #0"/>
+                  <v:f eqn="sum height 0 #0"/>
+                  <v:f eqn="prod @0 2929 10000"/>
+                  <v:f eqn="sum width 0 @3"/>
+                  <v:f eqn="sum height 0 @3"/>
+                </v:formulas>
+                <v:path o:connecttype="custom" o:connectlocs="10800,0;3163,3163;0,10800;3163,18437;10800,21600;18437,18437;21600,10800;18437,3163" textboxrect="3163,3163,18437,18437"/>
+                <v:handles>
+                  <v:h position="#0,center" xrange="0,10800"/>
+                </v:handles>
+              </v:shapetype>
+              <v:shape id="Donut 5" o:spid="_x0000_s1026" type="#_x0000_t23" style="position:absolute;margin-left:150.9pt;margin-top:14pt;width:84.95pt;height:84.95pt;z-index:251668480;visibility:visible;mso-wrap-style:square;mso-wrap-distance-left:9pt;mso-wrap-distance-top:0;mso-wrap-distance-right:9pt;mso-wrap-distance-bottom:0;mso-position-horizontal:absolute;mso-position-horizontal-relative:text;mso-position-vertical:absolute;mso-position-vertical-relative:text;v-text-anchor:middle" o:gfxdata="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" adj="241" fillcolor="black [3200]" strokecolor="black [480]" strokeweight="1pt">
+                <v:stroke joinstyle="miter"/>
+              </v:shape>
+            </w:pict>
+          </mc:Fallback>
+        </mc:AlternateContent>
+      </w:r>
+    </w:p>
+    <w:p>
+      <w:pPr>
+        <w:rPr>
+          <w:rFonts w:ascii="Calibri" w:hAnsi="Calibri" w:cs="Calibri"/>
+        </w:rPr>
+      </w:pPr>
+      <w:r>
+        <w:rPr>
+          <w:rFonts w:ascii="Calibri" w:hAnsi="Calibri" w:cs="Calibri"/>
+          <w:noProof/>
+        </w:rPr>
+        <mc:AlternateContent>
+          <mc:Choice Requires="wps">
+            <w:drawing>
+              <wp:anchor distT="0" distB="0" distL="114300" distR="114300" simplePos="0" relativeHeight="251706368" behindDoc="0" locked="0" layoutInCell="1" allowOverlap="1" wp14:anchorId="6FB13BF8" wp14:editId="15A27B0E">
+                <wp:simplePos x="0" y="0"/>
+                <wp:positionH relativeFrom="column">
+                  <wp:posOffset>1551516</wp:posOffset>
+                </wp:positionH>
+                <wp:positionV relativeFrom="paragraph">
+                  <wp:posOffset>126788</wp:posOffset>
                 </wp:positionV>
                 <wp:extent cx="470516" cy="413793"/>
                 <wp:effectExtent l="0" t="0" r="0" b="0"/>
@@ -136,11 +474,7 @@
           </mc:Choice>
           <mc:Fallback>
             <w:pict>
-              <v:shapetype w14:anchorId="6FB13BF8" id="_x0000_t202" coordsize="21600,21600" o:spt="202" path="m,l,21600r21600,l21600,xe">
-                <v:stroke joinstyle="miter"/>
-                <v:path gradientshapeok="t" o:connecttype="rect"/>
-              </v:shapetype>
-              <v:shape id="Text Box 1" o:spid="_x0000_s1026" type="#_x0000_t202" style="position:absolute;margin-left:156.5pt;margin-top:15.15pt;width:37.05pt;height:32.6pt;z-index:251706368;visibility:visible;mso-wrap-style:square;mso-width-percent:0;mso-height-percent:0;mso-wrap-distance-left:9pt;mso-wrap-distance-top:0;mso-wrap-distance-right:9pt;mso-wrap-distance-bottom:0;mso-position-horizontal:absolute;mso-position-horizontal-relative:text;mso-position-vertical:absolute;mso-position-vertical-relative:text;mso-width-percent:0;mso-height-percent:0;mso-width-relative:margin;mso-height-relative:margin;v-text-anchor:top" o:gfxdata="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" filled="f" stroked="f">
+              <v:shape w14:anchorId="6FB13BF8" id="_x0000_s1027" type="#_x0000_t202" style="position:absolute;margin-left:122.15pt;margin-top:10pt;width:37.05pt;height:32.6pt;z-index:251706368;visibility:visible;mso-wrap-style:square;mso-width-percent:0;mso-height-percent:0;mso-wrap-distance-left:9pt;mso-wrap-distance-top:0;mso-wrap-distance-right:9pt;mso-wrap-distance-bottom:0;mso-position-horizontal:absolute;mso-position-horizontal-relative:text;mso-position-vertical:absolute;mso-position-vertical-relative:text;mso-width-percent:0;mso-height-percent:0;mso-width-relative:margin;mso-height-relative:margin;v-text-anchor:top" o:gfxdata="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" filled="f" stroked="f">
                 <v:textbox>
                   <w:txbxContent>
                     <w:p>
@@ -188,13 +522,6 @@
           </mc:Fallback>
         </mc:AlternateContent>
       </w:r>
-    </w:p>
-    <w:p>
-      <w:pPr>
-        <w:rPr>
-          <w:rFonts w:ascii="Calibri" w:hAnsi="Calibri" w:cs="Calibri"/>
-        </w:rPr>
-      </w:pPr>
       <w:r>
         <w:rPr>
           <w:rFonts w:ascii="Calibri" w:hAnsi="Calibri" w:cs="Calibri"/>
@@ -203,51 +530,79 @@
         <mc:AlternateContent>
           <mc:Choice Requires="wps">
             <w:drawing>
-              <wp:anchor distT="0" distB="0" distL="114300" distR="114300" simplePos="0" relativeHeight="251668480" behindDoc="0" locked="0" layoutInCell="1" allowOverlap="1" wp14:anchorId="07B51D90" wp14:editId="1D2D8596">
+              <wp:anchor distT="0" distB="0" distL="114300" distR="114300" simplePos="0" relativeHeight="251730944" behindDoc="0" locked="0" layoutInCell="1" allowOverlap="1" wp14:anchorId="497EFB4D" wp14:editId="05DF2112">
                 <wp:simplePos x="0" y="0"/>
                 <wp:positionH relativeFrom="column">
-                  <wp:posOffset>1916276</wp:posOffset>
+                  <wp:posOffset>4084320</wp:posOffset>
                 </wp:positionH>
                 <wp:positionV relativeFrom="paragraph">
-                  <wp:posOffset>177800</wp:posOffset>
+                  <wp:posOffset>254423</wp:posOffset>
                 </wp:positionV>
-                <wp:extent cx="1078865" cy="1078865"/>
-                <wp:effectExtent l="0" t="0" r="13335" b="13335"/>
+                <wp:extent cx="469900" cy="413385"/>
+                <wp:effectExtent l="0" t="0" r="0" b="0"/>
                 <wp:wrapNone/>
-                <wp:docPr id="993938854" name="Donut 5"/>
+                <wp:docPr id="2081680224" name="Text Box 1"/>
                 <wp:cNvGraphicFramePr/>
                 <a:graphic xmlns:a="http://schemas.openxmlformats.org/drawingml/2006/main">
                   <a:graphicData uri="http://schemas.microsoft.com/office/word/2010/wordprocessingShape">
                     <wps:wsp>
-                      <wps:cNvSpPr/>
+                      <wps:cNvSpPr txBox="1"/>
                       <wps:spPr>
                         <a:xfrm>
                           <a:off x="0" y="0"/>
-                          <a:ext cx="1078865" cy="1078865"/>
+                          <a:ext cx="469900" cy="413385"/>
                         </a:xfrm>
-                        <a:prstGeom prst="donut">
-                          <a:avLst>
-                            <a:gd name="adj" fmla="val 1114"/>
-                          </a:avLst>
+                        <a:prstGeom prst="rect">
+                          <a:avLst/>
                         </a:prstGeom>
+                        <a:noFill/>
+                        <a:ln>
+                          <a:noFill/>
+                        </a:ln>
                       </wps:spPr>
-                      <wps:style>
-                        <a:lnRef idx="2">
-                          <a:schemeClr val="dk1">
-                            <a:shade val="15000"/>
-                          </a:schemeClr>
-                        </a:lnRef>
-                        <a:fillRef idx="1">
-                          <a:schemeClr val="dk1"/>
-                        </a:fillRef>
-                        <a:effectRef idx="0">
-                          <a:schemeClr val="dk1"/>
-                        </a:effectRef>
-                        <a:fontRef idx="minor">
-                          <a:schemeClr val="lt1"/>
-                        </a:fontRef>
-                      </wps:style>
-                      <wps:bodyPr rot="0" spcFirstLastPara="0" vertOverflow="overflow" horzOverflow="overflow" vert="horz" wrap="square" lIns="91440" tIns="45720" rIns="91440" bIns="45720" numCol="1" spcCol="0" rtlCol="0" fromWordArt="0" anchor="ctr" anchorCtr="0" forceAA="0" compatLnSpc="1">
+                      <wps:txbx>
+                        <w:txbxContent>
+                          <w:p>
+                            <w:pPr>
+                              <w:jc w:val="center"/>
+                              <w:rPr>
+                                <w:color w:val="000000" w:themeColor="text1"/>
+                                <w:sz w:val="32"/>
+                                <w:szCs w:val="32"/>
+                                <w14:shadow w14:blurRad="38100" w14:dist="19050" w14:dir="2700000" w14:sx="100000" w14:sy="100000" w14:kx="0" w14:ky="0" w14:algn="tl">
+                                  <w14:schemeClr w14:val="dk1">
+                                    <w14:alpha w14:val="60000"/>
+                                  </w14:schemeClr>
+                                </w14:shadow>
+                                <w14:textOutline w14:w="0" w14:cap="flat" w14:cmpd="sng" w14:algn="ctr">
+                                  <w14:noFill/>
+                                  <w14:prstDash w14:val="solid"/>
+                                  <w14:round/>
+                                </w14:textOutline>
+                              </w:rPr>
+                            </w:pPr>
+                            <w:r>
+                              <w:rPr>
+                                <w:color w:val="000000" w:themeColor="text1"/>
+                                <w:sz w:val="32"/>
+                                <w:szCs w:val="32"/>
+                                <w14:shadow w14:blurRad="38100" w14:dist="19050" w14:dir="2700000" w14:sx="100000" w14:sy="100000" w14:kx="0" w14:ky="0" w14:algn="tl">
+                                  <w14:schemeClr w14:val="dk1">
+                                    <w14:alpha w14:val="60000"/>
+                                  </w14:schemeClr>
+                                </w14:shadow>
+                                <w14:textOutline w14:w="0" w14:cap="flat" w14:cmpd="sng" w14:algn="ctr">
+                                  <w14:noFill/>
+                                  <w14:prstDash w14:val="solid"/>
+                                  <w14:round/>
+                                </w14:textOutline>
+                              </w:rPr>
+                              <w:t>0</w:t>
+                            </w:r>
+                          </w:p>
+                        </w:txbxContent>
+                      </wps:txbx>
+                      <wps:bodyPr rot="0" spcFirstLastPara="0" vertOverflow="overflow" horzOverflow="overflow" vert="horz" wrap="square" lIns="91440" tIns="45720" rIns="91440" bIns="45720" numCol="1" spcCol="0" rtlCol="0" fromWordArt="0" anchor="t" anchorCtr="0" forceAA="0" compatLnSpc="1">
                         <a:prstTxWarp prst="textNoShape">
                           <a:avLst/>
                         </a:prstTxWarp>
@@ -256,39 +611,65 @@
                     </wps:wsp>
                   </a:graphicData>
                 </a:graphic>
+                <wp14:sizeRelH relativeFrom="margin">
+                  <wp14:pctWidth>0</wp14:pctWidth>
+                </wp14:sizeRelH>
+                <wp14:sizeRelV relativeFrom="margin">
+                  <wp14:pctHeight>0</wp14:pctHeight>
+                </wp14:sizeRelV>
               </wp:anchor>
             </w:drawing>
           </mc:Choice>
           <mc:Fallback>
             <w:pict>
-              <v:shapetype w14:anchorId="601F6E3E" id="_x0000_t23" coordsize="21600,21600" o:spt="23" adj="5400" path="m,10800qy10800,,21600,10800,10800,21600,,10800xm@0,10800qy10800@2@1,10800,10800@0@0,10800xe">
-                <v:formulas>
-                  <v:f eqn="val #0"/>
-                  <v:f eqn="sum width 0 #0"/>
-                  <v:f eqn="sum height 0 #0"/>
-                  <v:f eqn="prod @0 2929 10000"/>
-                  <v:f eqn="sum width 0 @3"/>
-                  <v:f eqn="sum height 0 @3"/>
-                </v:formulas>
-                <v:path o:connecttype="custom" o:connectlocs="10800,0;3163,3163;0,10800;3163,18437;10800,21600;18437,18437;21600,10800;18437,3163" textboxrect="3163,3163,18437,18437"/>
-                <v:handles>
-                  <v:h position="#0,center" xrange="0,10800"/>
-                </v:handles>
-              </v:shapetype>
-              <v:shape id="Donut 5" o:spid="_x0000_s1026" type="#_x0000_t23" style="position:absolute;margin-left:150.9pt;margin-top:14pt;width:84.95pt;height:84.95pt;z-index:251668480;visibility:visible;mso-wrap-style:square;mso-wrap-distance-left:9pt;mso-wrap-distance-top:0;mso-wrap-distance-right:9pt;mso-wrap-distance-bottom:0;mso-position-horizontal:absolute;mso-position-horizontal-relative:text;mso-position-vertical:absolute;mso-position-vertical-relative:text;v-text-anchor:middle" o:gfxdata="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" adj="241" fillcolor="black [3200]" strokecolor="black [480]" strokeweight="1pt">
-                <v:stroke joinstyle="miter"/>
+              <v:shape w14:anchorId="497EFB4D" id="_x0000_s1028" type="#_x0000_t202" style="position:absolute;margin-left:321.6pt;margin-top:20.05pt;width:37pt;height:32.55pt;z-index:251730944;visibility:visible;mso-wrap-style:square;mso-width-percent:0;mso-height-percent:0;mso-wrap-distance-left:9pt;mso-wrap-distance-top:0;mso-wrap-distance-right:9pt;mso-wrap-distance-bottom:0;mso-position-horizontal:absolute;mso-position-horizontal-relative:text;mso-position-vertical:absolute;mso-position-vertical-relative:text;mso-width-percent:0;mso-height-percent:0;mso-width-relative:margin;mso-height-relative:margin;v-text-anchor:top" o:gfxdata="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" filled="f" stroked="f">
+                <v:textbox>
+                  <w:txbxContent>
+                    <w:p>
+                      <w:pPr>
+                        <w:jc w:val="center"/>
+                        <w:rPr>
+                          <w:color w:val="000000" w:themeColor="text1"/>
+                          <w:sz w:val="32"/>
+                          <w:szCs w:val="32"/>
+                          <w14:shadow w14:blurRad="38100" w14:dist="19050" w14:dir="2700000" w14:sx="100000" w14:sy="100000" w14:kx="0" w14:ky="0" w14:algn="tl">
+                            <w14:schemeClr w14:val="dk1">
+                              <w14:alpha w14:val="60000"/>
+                            </w14:schemeClr>
+                          </w14:shadow>
+                          <w14:textOutline w14:w="0" w14:cap="flat" w14:cmpd="sng" w14:algn="ctr">
+                            <w14:noFill/>
+                            <w14:prstDash w14:val="solid"/>
+                            <w14:round/>
+                          </w14:textOutline>
+                        </w:rPr>
+                      </w:pPr>
+                      <w:r>
+                        <w:rPr>
+                          <w:color w:val="000000" w:themeColor="text1"/>
+                          <w:sz w:val="32"/>
+                          <w:szCs w:val="32"/>
+                          <w14:shadow w14:blurRad="38100" w14:dist="19050" w14:dir="2700000" w14:sx="100000" w14:sy="100000" w14:kx="0" w14:ky="0" w14:algn="tl">
+                            <w14:schemeClr w14:val="dk1">
+                              <w14:alpha w14:val="60000"/>
+                            </w14:schemeClr>
+                          </w14:shadow>
+                          <w14:textOutline w14:w="0" w14:cap="flat" w14:cmpd="sng" w14:algn="ctr">
+                            <w14:noFill/>
+                            <w14:prstDash w14:val="solid"/>
+                            <w14:round/>
+                          </w14:textOutline>
+                        </w:rPr>
+                        <w:t>0</w:t>
+                      </w:r>
+                    </w:p>
+                  </w:txbxContent>
+                </v:textbox>
               </v:shape>
             </w:pict>
           </mc:Fallback>
         </mc:AlternateContent>
       </w:r>
-    </w:p>
-    <w:p>
-      <w:pPr>
-        <w:rPr>
-          <w:rFonts w:ascii="Calibri" w:hAnsi="Calibri" w:cs="Calibri"/>
-        </w:rPr>
-      </w:pPr>
       <w:r>
         <w:rPr>
           <w:rFonts w:ascii="Calibri" w:hAnsi="Calibri" w:cs="Calibri"/>
@@ -297,7 +678,155 @@
         <mc:AlternateContent>
           <mc:Choice Requires="wps">
             <w:drawing>
-              <wp:anchor distT="0" distB="0" distL="114300" distR="114300" simplePos="0" relativeHeight="251712512" behindDoc="0" locked="0" layoutInCell="1" allowOverlap="1" wp14:anchorId="7B3C184E" wp14:editId="0CC642DE">
+              <wp:anchor distT="0" distB="0" distL="114300" distR="114300" simplePos="0" relativeHeight="251728896" behindDoc="0" locked="0" layoutInCell="1" allowOverlap="1" wp14:anchorId="7230E7B1" wp14:editId="0A6E2587">
+                <wp:simplePos x="0" y="0"/>
+                <wp:positionH relativeFrom="column">
+                  <wp:posOffset>4210628</wp:posOffset>
+                </wp:positionH>
+                <wp:positionV relativeFrom="paragraph">
+                  <wp:posOffset>259315</wp:posOffset>
+                </wp:positionV>
+                <wp:extent cx="469900" cy="413385"/>
+                <wp:effectExtent l="0" t="0" r="0" b="0"/>
+                <wp:wrapNone/>
+                <wp:docPr id="857083382" name="Text Box 1"/>
+                <wp:cNvGraphicFramePr/>
+                <a:graphic xmlns:a="http://schemas.openxmlformats.org/drawingml/2006/main">
+                  <a:graphicData uri="http://schemas.microsoft.com/office/word/2010/wordprocessingShape">
+                    <wps:wsp>
+                      <wps:cNvSpPr txBox="1"/>
+                      <wps:spPr>
+                        <a:xfrm>
+                          <a:off x="0" y="0"/>
+                          <a:ext cx="469900" cy="413385"/>
+                        </a:xfrm>
+                        <a:prstGeom prst="rect">
+                          <a:avLst/>
+                        </a:prstGeom>
+                        <a:noFill/>
+                        <a:ln>
+                          <a:noFill/>
+                        </a:ln>
+                      </wps:spPr>
+                      <wps:txbx>
+                        <w:txbxContent>
+                          <w:p>
+                            <w:pPr>
+                              <w:jc w:val="center"/>
+                              <w:rPr>
+                                <w:color w:val="000000" w:themeColor="text1"/>
+                                <w:sz w:val="32"/>
+                                <w:szCs w:val="32"/>
+                                <w14:shadow w14:blurRad="38100" w14:dist="19050" w14:dir="2700000" w14:sx="100000" w14:sy="100000" w14:kx="0" w14:ky="0" w14:algn="tl">
+                                  <w14:schemeClr w14:val="dk1">
+                                    <w14:alpha w14:val="60000"/>
+                                  </w14:schemeClr>
+                                </w14:shadow>
+                                <w14:textOutline w14:w="0" w14:cap="flat" w14:cmpd="sng" w14:algn="ctr">
+                                  <w14:noFill/>
+                                  <w14:prstDash w14:val="solid"/>
+                                  <w14:round/>
+                                </w14:textOutline>
+                              </w:rPr>
+                            </w:pPr>
+                            <w:r>
+                              <w:rPr>
+                                <w:color w:val="000000" w:themeColor="text1"/>
+                                <w:sz w:val="32"/>
+                                <w:szCs w:val="32"/>
+                                <w14:shadow w14:blurRad="38100" w14:dist="19050" w14:dir="2700000" w14:sx="100000" w14:sy="100000" w14:kx="0" w14:ky="0" w14:algn="tl">
+                                  <w14:schemeClr w14:val="dk1">
+                                    <w14:alpha w14:val="60000"/>
+                                  </w14:schemeClr>
+                                </w14:shadow>
+                                <w14:textOutline w14:w="0" w14:cap="flat" w14:cmpd="sng" w14:algn="ctr">
+                                  <w14:noFill/>
+                                  <w14:prstDash w14:val="solid"/>
+                                  <w14:round/>
+                                </w14:textOutline>
+                              </w:rPr>
+                              <w:t>1</w:t>
+                            </w:r>
+                          </w:p>
+                        </w:txbxContent>
+                      </wps:txbx>
+                      <wps:bodyPr rot="0" spcFirstLastPara="0" vertOverflow="overflow" horzOverflow="overflow" vert="horz" wrap="square" lIns="91440" tIns="45720" rIns="91440" bIns="45720" numCol="1" spcCol="0" rtlCol="0" fromWordArt="0" anchor="t" anchorCtr="0" forceAA="0" compatLnSpc="1">
+                        <a:prstTxWarp prst="textNoShape">
+                          <a:avLst/>
+                        </a:prstTxWarp>
+                        <a:noAutofit/>
+                      </wps:bodyPr>
+                    </wps:wsp>
+                  </a:graphicData>
+                </a:graphic>
+                <wp14:sizeRelH relativeFrom="margin">
+                  <wp14:pctWidth>0</wp14:pctWidth>
+                </wp14:sizeRelH>
+                <wp14:sizeRelV relativeFrom="margin">
+                  <wp14:pctHeight>0</wp14:pctHeight>
+                </wp14:sizeRelV>
+              </wp:anchor>
+            </w:drawing>
+          </mc:Choice>
+          <mc:Fallback>
+            <w:pict>
+              <v:shape w14:anchorId="7230E7B1" id="_x0000_s1029" type="#_x0000_t202" style="position:absolute;margin-left:331.55pt;margin-top:20.4pt;width:37pt;height:32.55pt;z-index:251728896;visibility:visible;mso-wrap-style:square;mso-width-percent:0;mso-height-percent:0;mso-wrap-distance-left:9pt;mso-wrap-distance-top:0;mso-wrap-distance-right:9pt;mso-wrap-distance-bottom:0;mso-position-horizontal:absolute;mso-position-horizontal-relative:text;mso-position-vertical:absolute;mso-position-vertical-relative:text;mso-width-percent:0;mso-height-percent:0;mso-width-relative:margin;mso-height-relative:margin;v-text-anchor:top" o:gfxdata="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" filled="f" stroked="f">
+                <v:textbox>
+                  <w:txbxContent>
+                    <w:p>
+                      <w:pPr>
+                        <w:jc w:val="center"/>
+                        <w:rPr>
+                          <w:color w:val="000000" w:themeColor="text1"/>
+                          <w:sz w:val="32"/>
+                          <w:szCs w:val="32"/>
+                          <w14:shadow w14:blurRad="38100" w14:dist="19050" w14:dir="2700000" w14:sx="100000" w14:sy="100000" w14:kx="0" w14:ky="0" w14:algn="tl">
+                            <w14:schemeClr w14:val="dk1">
+                              <w14:alpha w14:val="60000"/>
+                            </w14:schemeClr>
+                          </w14:shadow>
+                          <w14:textOutline w14:w="0" w14:cap="flat" w14:cmpd="sng" w14:algn="ctr">
+                            <w14:noFill/>
+                            <w14:prstDash w14:val="solid"/>
+                            <w14:round/>
+                          </w14:textOutline>
+                        </w:rPr>
+                      </w:pPr>
+                      <w:r>
+                        <w:rPr>
+                          <w:color w:val="000000" w:themeColor="text1"/>
+                          <w:sz w:val="32"/>
+                          <w:szCs w:val="32"/>
+                          <w14:shadow w14:blurRad="38100" w14:dist="19050" w14:dir="2700000" w14:sx="100000" w14:sy="100000" w14:kx="0" w14:ky="0" w14:algn="tl">
+                            <w14:schemeClr w14:val="dk1">
+                              <w14:alpha w14:val="60000"/>
+                            </w14:schemeClr>
+                          </w14:shadow>
+                          <w14:textOutline w14:w="0" w14:cap="flat" w14:cmpd="sng" w14:algn="ctr">
+                            <w14:noFill/>
+                            <w14:prstDash w14:val="solid"/>
+                            <w14:round/>
+                          </w14:textOutline>
+                        </w:rPr>
+                        <w:t>1</w:t>
+                      </w:r>
+                    </w:p>
+                  </w:txbxContent>
+                </v:textbox>
+              </v:shape>
+            </w:pict>
+          </mc:Fallback>
+        </mc:AlternateContent>
+      </w:r>
+      <w:r>
+        <w:rPr>
+          <w:rFonts w:ascii="Calibri" w:hAnsi="Calibri" w:cs="Calibri"/>
+          <w:noProof/>
+        </w:rPr>
+        <mc:AlternateContent>
+          <mc:Choice Requires="wps">
+            <w:drawing>
+              <wp:anchor distT="0" distB="0" distL="114300" distR="114300" simplePos="0" relativeHeight="251712512" behindDoc="0" locked="0" layoutInCell="1" allowOverlap="1" wp14:anchorId="7B3C184E" wp14:editId="69DDA947">
                 <wp:simplePos x="0" y="0"/>
                 <wp:positionH relativeFrom="column">
                   <wp:posOffset>2202926</wp:posOffset>
@@ -389,7 +918,7 @@
           </mc:Choice>
           <mc:Fallback>
             <w:pict>
-              <v:shape w14:anchorId="7B3C184E" id="_x0000_s1027" type="#_x0000_t202" style="position:absolute;margin-left:173.45pt;margin-top:16.95pt;width:39.85pt;height:32.6pt;z-index:251712512;visibility:visible;mso-wrap-style:square;mso-width-percent:0;mso-height-percent:0;mso-wrap-distance-left:9pt;mso-wrap-distance-top:0;mso-wrap-distance-right:9pt;mso-wrap-distance-bottom:0;mso-position-horizontal:absolute;mso-position-horizontal-relative:text;mso-position-vertical:absolute;mso-position-vertical-relative:text;mso-width-percent:0;mso-height-percent:0;mso-width-relative:margin;mso-height-relative:margin;v-text-anchor:top" o:gfxdata="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" filled="f" stroked="f">
+              <v:shape w14:anchorId="7B3C184E" id="_x0000_s1030" type="#_x0000_t202" style="position:absolute;margin-left:173.45pt;margin-top:16.95pt;width:39.85pt;height:32.6pt;z-index:251712512;visibility:visible;mso-wrap-style:square;mso-width-percent:0;mso-height-percent:0;mso-wrap-distance-left:9pt;mso-wrap-distance-top:0;mso-wrap-distance-right:9pt;mso-wrap-distance-bottom:0;mso-position-horizontal:absolute;mso-position-horizontal-relative:text;mso-position-vertical:absolute;mso-position-vertical-relative:text;mso-width-percent:0;mso-height-percent:0;mso-width-relative:margin;mso-height-relative:margin;v-text-anchor:top" o:gfxdata="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" filled="f" stroked="f">
                 <v:textbox>
                   <w:txbxContent>
                     <w:p>
@@ -444,6 +973,91 @@
           <w:rFonts w:ascii="Calibri" w:hAnsi="Calibri" w:cs="Calibri"/>
         </w:rPr>
       </w:pPr>
+      <w:r>
+        <w:rPr>
+          <w:rFonts w:ascii="Calibri" w:hAnsi="Calibri" w:cs="Calibri"/>
+          <w:noProof/>
+        </w:rPr>
+        <mc:AlternateContent>
+          <mc:Choice Requires="wps">
+            <w:drawing>
+              <wp:anchor distT="0" distB="0" distL="114300" distR="114300" simplePos="0" relativeHeight="251726848" behindDoc="0" locked="0" layoutInCell="1" allowOverlap="1" wp14:anchorId="264ED8D3" wp14:editId="0AE6BDAE">
+                <wp:simplePos x="0" y="0"/>
+                <wp:positionH relativeFrom="column">
+                  <wp:posOffset>4175547</wp:posOffset>
+                </wp:positionH>
+                <wp:positionV relativeFrom="paragraph">
+                  <wp:posOffset>223160</wp:posOffset>
+                </wp:positionV>
+                <wp:extent cx="471170" cy="681990"/>
+                <wp:effectExtent l="0" t="0" r="24130" b="16510"/>
+                <wp:wrapNone/>
+                <wp:docPr id="1969164651" name="U-Turn Arrow 3"/>
+                <wp:cNvGraphicFramePr/>
+                <a:graphic xmlns:a="http://schemas.openxmlformats.org/drawingml/2006/main">
+                  <a:graphicData uri="http://schemas.microsoft.com/office/word/2010/wordprocessingShape">
+                    <wps:wsp>
+                      <wps:cNvSpPr/>
+                      <wps:spPr>
+                        <a:xfrm>
+                          <a:off x="0" y="0"/>
+                          <a:ext cx="471170" cy="681990"/>
+                        </a:xfrm>
+                        <a:prstGeom prst="uturnArrow">
+                          <a:avLst>
+                            <a:gd name="adj1" fmla="val 6641"/>
+                            <a:gd name="adj2" fmla="val 11147"/>
+                            <a:gd name="adj3" fmla="val 17953"/>
+                            <a:gd name="adj4" fmla="val 47106"/>
+                            <a:gd name="adj5" fmla="val 56082"/>
+                          </a:avLst>
+                        </a:prstGeom>
+                        <a:ln/>
+                      </wps:spPr>
+                      <wps:style>
+                        <a:lnRef idx="2">
+                          <a:schemeClr val="dk1">
+                            <a:shade val="15000"/>
+                          </a:schemeClr>
+                        </a:lnRef>
+                        <a:fillRef idx="1">
+                          <a:schemeClr val="dk1"/>
+                        </a:fillRef>
+                        <a:effectRef idx="0">
+                          <a:schemeClr val="dk1"/>
+                        </a:effectRef>
+                        <a:fontRef idx="minor">
+                          <a:schemeClr val="lt1"/>
+                        </a:fontRef>
+                      </wps:style>
+                      <wps:bodyPr rot="0" spcFirstLastPara="0" vertOverflow="overflow" horzOverflow="overflow" vert="horz" wrap="square" lIns="91440" tIns="45720" rIns="91440" bIns="45720" numCol="1" spcCol="0" rtlCol="0" fromWordArt="0" anchor="ctr" anchorCtr="0" forceAA="0" compatLnSpc="1">
+                        <a:prstTxWarp prst="textNoShape">
+                          <a:avLst/>
+                        </a:prstTxWarp>
+                        <a:noAutofit/>
+                      </wps:bodyPr>
+                    </wps:wsp>
+                  </a:graphicData>
+                </a:graphic>
+                <wp14:sizeRelH relativeFrom="margin">
+                  <wp14:pctWidth>0</wp14:pctWidth>
+                </wp14:sizeRelH>
+                <wp14:sizeRelV relativeFrom="margin">
+                  <wp14:pctHeight>0</wp14:pctHeight>
+                </wp14:sizeRelV>
+              </wp:anchor>
+            </w:drawing>
+          </mc:Choice>
+          <mc:Fallback>
+            <w:pict>
+              <v:shape w14:anchorId="5818FEC7" id="U-Turn Arrow 3" o:spid="_x0000_s1026" style="position:absolute;margin-left:328.8pt;margin-top:17.55pt;width:37.1pt;height:53.7pt;z-index:251726848;visibility:visible;mso-wrap-style:square;mso-width-percent:0;mso-height-percent:0;mso-wrap-distance-left:9pt;mso-wrap-distance-top:0;mso-wrap-distance-right:9pt;mso-wrap-distance-bottom:0;mso-position-horizontal:absolute;mso-position-horizontal-relative:text;mso-position-vertical:absolute;mso-position-vertical-relative:text;mso-width-percent:0;mso-height-percent:0;mso-width-relative:margin;mso-height-relative:margin;v-text-anchor:middle" coordsize="471170,681990" o:gfxdata="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" path="m,681990l,217147c,97220,97220,,217147,r,c337074,,434294,97220,434294,217147r,80737l471170,297884r-52521,84590l366127,297884r36876,l403003,217147c403003,114501,319792,31290,217146,31290r1,c114501,31290,31290,114501,31290,217147r,464843l,681990xe" fillcolor="black [3200]" strokecolor="black [480]" strokeweight="1pt">
+                <v:stroke joinstyle="miter"/>
+                <v:path arrowok="t" o:connecttype="custom" o:connectlocs="0,681990;0,217147;217147,0;217147,0;434294,217147;434294,297884;471170,297884;418649,382474;366127,297884;403003,297884;403003,217147;217146,31290;217147,31290;31290,217147;31290,681990;0,681990" o:connectangles="0,0,0,0,0,0,0,0,0,0,0,0,0,0,0,0"/>
+              </v:shape>
+            </w:pict>
+          </mc:Fallback>
+        </mc:AlternateContent>
+      </w:r>
       <w:r>
         <w:rPr>
           <w:rFonts w:ascii="Calibri" w:hAnsi="Calibri" w:cs="Calibri"/>
@@ -771,7 +1385,7 @@
         <mc:AlternateContent>
           <mc:Choice Requires="wps">
             <w:drawing>
-              <wp:anchor distT="0" distB="0" distL="114300" distR="114300" simplePos="0" relativeHeight="251716608" behindDoc="0" locked="0" layoutInCell="1" allowOverlap="1" wp14:anchorId="3FC1E7F0" wp14:editId="37FBD532">
+              <wp:anchor distT="0" distB="0" distL="114300" distR="114300" simplePos="0" relativeHeight="251716608" behindDoc="0" locked="0" layoutInCell="1" allowOverlap="1" wp14:anchorId="3FC1E7F0" wp14:editId="7BA85F26">
                 <wp:simplePos x="0" y="0"/>
                 <wp:positionH relativeFrom="column">
                   <wp:posOffset>1029773</wp:posOffset>
@@ -863,7 +1477,7 @@
           </mc:Choice>
           <mc:Fallback>
             <w:pict>
-              <v:shape w14:anchorId="3FC1E7F0" id="_x0000_s1029" type="#_x0000_t202" style="position:absolute;margin-left:81.1pt;margin-top:9.15pt;width:37pt;height:32.55pt;z-index:251716608;visibility:visible;mso-wrap-style:square;mso-width-percent:0;mso-height-percent:0;mso-wrap-distance-left:9pt;mso-wrap-distance-top:0;mso-wrap-distance-right:9pt;mso-wrap-distance-bottom:0;mso-position-horizontal:absolute;mso-position-horizontal-relative:text;mso-position-vertical:absolute;mso-position-vertical-relative:text;mso-width-percent:0;mso-height-percent:0;mso-width-relative:margin;mso-height-relative:margin;v-text-anchor:top" o:gfxdata="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" filled="f" stroked="f">
+              <v:shape w14:anchorId="3FC1E7F0" id="_x0000_s1032" type="#_x0000_t202" style="position:absolute;margin-left:81.1pt;margin-top:9.15pt;width:37pt;height:32.55pt;z-index:251716608;visibility:visible;mso-wrap-style:square;mso-width-percent:0;mso-height-percent:0;mso-wrap-distance-left:9pt;mso-wrap-distance-top:0;mso-wrap-distance-right:9pt;mso-wrap-distance-bottom:0;mso-position-horizontal:absolute;mso-position-horizontal-relative:text;mso-position-vertical:absolute;mso-position-vertical-relative:text;mso-width-percent:0;mso-height-percent:0;mso-width-relative:margin;mso-height-relative:margin;v-text-anchor:top" o:gfxdata="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" filled="f" stroked="f">
                 <v:textbox>
                   <w:txbxContent>
                     <w:p>
@@ -911,6 +1525,13 @@
           </mc:Fallback>
         </mc:AlternateContent>
       </w:r>
+    </w:p>
+    <w:p>
+      <w:pPr>
+        <w:rPr>
+          <w:rFonts w:ascii="Calibri" w:hAnsi="Calibri" w:cs="Calibri"/>
+        </w:rPr>
+      </w:pPr>
       <w:r>
         <w:rPr>
           <w:rFonts w:ascii="Calibri" w:hAnsi="Calibri" w:cs="Calibri"/>
@@ -919,89 +1540,7 @@
         <mc:AlternateContent>
           <mc:Choice Requires="wps">
             <w:drawing>
-              <wp:anchor distT="0" distB="0" distL="114300" distR="114300" simplePos="0" relativeHeight="251685888" behindDoc="0" locked="0" layoutInCell="1" allowOverlap="1" wp14:anchorId="4CFC214C" wp14:editId="636CCC9A">
-                <wp:simplePos x="0" y="0"/>
-                <wp:positionH relativeFrom="column">
-                  <wp:posOffset>2401673</wp:posOffset>
-                </wp:positionH>
-                <wp:positionV relativeFrom="paragraph">
-                  <wp:posOffset>305331</wp:posOffset>
-                </wp:positionV>
-                <wp:extent cx="176422" cy="1544251"/>
-                <wp:effectExtent l="12700" t="12700" r="27305" b="18415"/>
-                <wp:wrapNone/>
-                <wp:docPr id="219497555" name="Up Arrow 8"/>
-                <wp:cNvGraphicFramePr/>
-                <a:graphic xmlns:a="http://schemas.openxmlformats.org/drawingml/2006/main">
-                  <a:graphicData uri="http://schemas.microsoft.com/office/word/2010/wordprocessingShape">
-                    <wps:wsp>
-                      <wps:cNvSpPr/>
-                      <wps:spPr>
-                        <a:xfrm>
-                          <a:off x="0" y="0"/>
-                          <a:ext cx="176422" cy="1544251"/>
-                        </a:xfrm>
-                        <a:prstGeom prst="upArrow">
-                          <a:avLst/>
-                        </a:prstGeom>
-                      </wps:spPr>
-                      <wps:style>
-                        <a:lnRef idx="2">
-                          <a:schemeClr val="accent1">
-                            <a:shade val="15000"/>
-                          </a:schemeClr>
-                        </a:lnRef>
-                        <a:fillRef idx="1">
-                          <a:schemeClr val="accent1"/>
-                        </a:fillRef>
-                        <a:effectRef idx="0">
-                          <a:schemeClr val="accent1"/>
-                        </a:effectRef>
-                        <a:fontRef idx="minor">
-                          <a:schemeClr val="lt1"/>
-                        </a:fontRef>
-                      </wps:style>
-                      <wps:bodyPr rot="0" spcFirstLastPara="0" vertOverflow="overflow" horzOverflow="overflow" vert="horz" wrap="square" lIns="91440" tIns="45720" rIns="91440" bIns="45720" numCol="1" spcCol="0" rtlCol="0" fromWordArt="0" anchor="ctr" anchorCtr="0" forceAA="0" compatLnSpc="1">
-                        <a:prstTxWarp prst="textNoShape">
-                          <a:avLst/>
-                        </a:prstTxWarp>
-                        <a:noAutofit/>
-                      </wps:bodyPr>
-                    </wps:wsp>
-                  </a:graphicData>
-                </a:graphic>
-                <wp14:sizeRelH relativeFrom="margin">
-                  <wp14:pctWidth>0</wp14:pctWidth>
-                </wp14:sizeRelH>
-                <wp14:sizeRelV relativeFrom="margin">
-                  <wp14:pctHeight>0</wp14:pctHeight>
-                </wp14:sizeRelV>
-              </wp:anchor>
-            </w:drawing>
-          </mc:Choice>
-          <mc:Fallback>
-            <w:pict>
-              <v:shape w14:anchorId="5E637654" id="Up Arrow 8" o:spid="_x0000_s1026" type="#_x0000_t68" style="position:absolute;margin-left:189.1pt;margin-top:24.05pt;width:13.9pt;height:121.6pt;z-index:251685888;visibility:visible;mso-wrap-style:square;mso-width-percent:0;mso-height-percent:0;mso-wrap-distance-left:9pt;mso-wrap-distance-top:0;mso-wrap-distance-right:9pt;mso-wrap-distance-bottom:0;mso-position-horizontal:absolute;mso-position-horizontal-relative:text;mso-position-vertical:absolute;mso-position-vertical-relative:text;mso-width-percent:0;mso-height-percent:0;mso-width-relative:margin;mso-height-relative:margin;v-text-anchor:middle" o:gfxdata="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" adj="1234" fillcolor="#156082 [3204]" strokecolor="#030e13 [484]" strokeweight="1pt"/>
-            </w:pict>
-          </mc:Fallback>
-        </mc:AlternateContent>
-      </w:r>
-    </w:p>
-    <w:p>
-      <w:pPr>
-        <w:rPr>
-          <w:rFonts w:ascii="Calibri" w:hAnsi="Calibri" w:cs="Calibri"/>
-        </w:rPr>
-      </w:pPr>
-      <w:r>
-        <w:rPr>
-          <w:rFonts w:ascii="Calibri" w:hAnsi="Calibri" w:cs="Calibri"/>
-          <w:noProof/>
-        </w:rPr>
-        <mc:AlternateContent>
-          <mc:Choice Requires="wps">
-            <w:drawing>
-              <wp:anchor distT="0" distB="0" distL="114300" distR="114300" simplePos="0" relativeHeight="251672576" behindDoc="0" locked="0" layoutInCell="1" allowOverlap="1" wp14:anchorId="2A6D3300" wp14:editId="527272DA">
+              <wp:anchor distT="0" distB="0" distL="114300" distR="114300" simplePos="0" relativeHeight="251672576" behindDoc="0" locked="0" layoutInCell="1" allowOverlap="1" wp14:anchorId="2A6D3300" wp14:editId="434745C8">
                 <wp:simplePos x="0" y="0"/>
                 <wp:positionH relativeFrom="column">
                   <wp:posOffset>4009292</wp:posOffset>
@@ -1064,21 +1603,7 @@
           </mc:Choice>
           <mc:Fallback>
             <w:pict>
-              <v:shapetype w14:anchorId="079753ED" id="_x0000_t23" coordsize="21600,21600" o:spt="23" adj="5400" path="m,10800qy10800,,21600,10800,10800,21600,,10800xm@0,10800qy10800@2@1,10800,10800@0@0,10800xe">
-                <v:formulas>
-                  <v:f eqn="val #0"/>
-                  <v:f eqn="sum width 0 #0"/>
-                  <v:f eqn="sum height 0 #0"/>
-                  <v:f eqn="prod @0 2929 10000"/>
-                  <v:f eqn="sum width 0 @3"/>
-                  <v:f eqn="sum height 0 @3"/>
-                </v:formulas>
-                <v:path o:connecttype="custom" o:connectlocs="10800,0;3163,3163;0,10800;3163,18437;10800,21600;18437,18437;21600,10800;18437,3163" textboxrect="3163,3163,18437,18437"/>
-                <v:handles>
-                  <v:h position="#0,center" xrange="0,10800"/>
-                </v:handles>
-              </v:shapetype>
-              <v:shape id="Donut 5" o:spid="_x0000_s1026" type="#_x0000_t23" style="position:absolute;margin-left:315.7pt;margin-top:21.15pt;width:73.9pt;height:73.9pt;z-index:251672576;visibility:visible;mso-wrap-style:square;mso-width-percent:0;mso-height-percent:0;mso-wrap-distance-left:9pt;mso-wrap-distance-top:0;mso-wrap-distance-right:9pt;mso-wrap-distance-bottom:0;mso-position-horizontal:absolute;mso-position-horizontal-relative:text;mso-position-vertical:absolute;mso-position-vertical-relative:text;mso-width-percent:0;mso-height-percent:0;mso-width-relative:margin;mso-height-relative:margin;v-text-anchor:middle" o:gfxdata="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" adj="10544" fillcolor="#54b532 [3033]" strokecolor="#4ea72e [3209]" strokeweight=".5pt">
+              <v:shape w14:anchorId="2D1424C8" id="Donut 5" o:spid="_x0000_s1026" type="#_x0000_t23" style="position:absolute;margin-left:315.7pt;margin-top:21.15pt;width:73.9pt;height:73.9pt;z-index:251672576;visibility:visible;mso-wrap-style:square;mso-width-percent:0;mso-height-percent:0;mso-wrap-distance-left:9pt;mso-wrap-distance-top:0;mso-wrap-distance-right:9pt;mso-wrap-distance-bottom:0;mso-position-horizontal:absolute;mso-position-horizontal-relative:text;mso-position-vertical:absolute;mso-position-vertical-relative:text;mso-width-percent:0;mso-height-percent:0;mso-width-relative:margin;mso-height-relative:margin;v-text-anchor:middle" o:gfxdata="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" adj="10544" fillcolor="#54b532 [3033]" strokecolor="#4ea72e [3209]" strokeweight=".5pt">
                 <v:fill color2="#4ca42d [3177]" rotate="t" colors="0 #66b352;.5 #4bad28;1 #3f9e1d" focus="100%" type="gradient">
                   <o:fill v:ext="view" type="gradientUnscaled"/>
                 </v:fill>
@@ -1553,7 +2078,7 @@
         <mc:AlternateContent>
           <mc:Choice Requires="wps">
             <w:drawing>
-              <wp:anchor distT="0" distB="0" distL="114300" distR="114300" simplePos="0" relativeHeight="251714560" behindDoc="0" locked="0" layoutInCell="1" allowOverlap="1" wp14:anchorId="65DC25AC" wp14:editId="2673E704">
+              <wp:anchor distT="0" distB="0" distL="114300" distR="114300" simplePos="0" relativeHeight="251714560" behindDoc="0" locked="0" layoutInCell="1" allowOverlap="1" wp14:anchorId="65DC25AC" wp14:editId="1873AC7B">
                 <wp:simplePos x="0" y="0"/>
                 <wp:positionH relativeFrom="column">
                   <wp:posOffset>4230956</wp:posOffset>
@@ -1645,11 +2170,7 @@
           </mc:Choice>
           <mc:Fallback>
             <w:pict>
-              <v:shapetype w14:anchorId="65DC25AC" id="_x0000_t202" coordsize="21600,21600" o:spt="202" path="m,l,21600r21600,l21600,xe">
-                <v:stroke joinstyle="miter"/>
-                <v:path gradientshapeok="t" o:connecttype="rect"/>
-              </v:shapetype>
-              <v:shape id="_x0000_s1032" type="#_x0000_t202" style="position:absolute;margin-left:333.15pt;margin-top:17.5pt;width:44.7pt;height:32.55pt;z-index:251714560;visibility:visible;mso-wrap-style:square;mso-width-percent:0;mso-height-percent:0;mso-wrap-distance-left:9pt;mso-wrap-distance-top:0;mso-wrap-distance-right:9pt;mso-wrap-distance-bottom:0;mso-position-horizontal:absolute;mso-position-horizontal-relative:text;mso-position-vertical:absolute;mso-position-vertical-relative:text;mso-width-percent:0;mso-height-percent:0;mso-width-relative:margin;mso-height-relative:margin;v-text-anchor:top" o:gfxdata="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" filled="f" stroked="f">
+              <v:shape w14:anchorId="65DC25AC" id="_x0000_s1035" type="#_x0000_t202" style="position:absolute;margin-left:333.15pt;margin-top:17.5pt;width:44.7pt;height:32.55pt;z-index:251714560;visibility:visible;mso-wrap-style:square;mso-width-percent:0;mso-height-percent:0;mso-wrap-distance-left:9pt;mso-wrap-distance-top:0;mso-wrap-distance-right:9pt;mso-wrap-distance-bottom:0;mso-position-horizontal:absolute;mso-position-horizontal-relative:text;mso-position-vertical:absolute;mso-position-vertical-relative:text;mso-width-percent:0;mso-height-percent:0;mso-width-relative:margin;mso-height-relative:margin;v-text-anchor:top" o:gfxdata="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" filled="f" stroked="f">
                 <v:textbox>
                   <w:txbxContent>
                     <w:p>
@@ -1705,155 +2226,7 @@
         <mc:AlternateContent>
           <mc:Choice Requires="wps">
             <w:drawing>
-              <wp:anchor distT="0" distB="0" distL="114300" distR="114300" simplePos="0" relativeHeight="251720704" behindDoc="0" locked="0" layoutInCell="1" allowOverlap="1" wp14:anchorId="6BB0CD26" wp14:editId="6F06D29D">
-                <wp:simplePos x="0" y="0"/>
-                <wp:positionH relativeFrom="column">
-                  <wp:posOffset>2429018</wp:posOffset>
-                </wp:positionH>
-                <wp:positionV relativeFrom="paragraph">
-                  <wp:posOffset>285536</wp:posOffset>
-                </wp:positionV>
-                <wp:extent cx="469900" cy="413385"/>
-                <wp:effectExtent l="0" t="0" r="0" b="0"/>
-                <wp:wrapNone/>
-                <wp:docPr id="1294976563" name="Text Box 1"/>
-                <wp:cNvGraphicFramePr/>
-                <a:graphic xmlns:a="http://schemas.openxmlformats.org/drawingml/2006/main">
-                  <a:graphicData uri="http://schemas.microsoft.com/office/word/2010/wordprocessingShape">
-                    <wps:wsp>
-                      <wps:cNvSpPr txBox="1"/>
-                      <wps:spPr>
-                        <a:xfrm>
-                          <a:off x="0" y="0"/>
-                          <a:ext cx="469900" cy="413385"/>
-                        </a:xfrm>
-                        <a:prstGeom prst="rect">
-                          <a:avLst/>
-                        </a:prstGeom>
-                        <a:noFill/>
-                        <a:ln>
-                          <a:noFill/>
-                        </a:ln>
-                      </wps:spPr>
-                      <wps:txbx>
-                        <w:txbxContent>
-                          <w:p>
-                            <w:pPr>
-                              <w:jc w:val="center"/>
-                              <w:rPr>
-                                <w:color w:val="000000" w:themeColor="text1"/>
-                                <w:sz w:val="32"/>
-                                <w:szCs w:val="32"/>
-                                <w14:shadow w14:blurRad="38100" w14:dist="19050" w14:dir="2700000" w14:sx="100000" w14:sy="100000" w14:kx="0" w14:ky="0" w14:algn="tl">
-                                  <w14:schemeClr w14:val="dk1">
-                                    <w14:alpha w14:val="60000"/>
-                                  </w14:schemeClr>
-                                </w14:shadow>
-                                <w14:textOutline w14:w="0" w14:cap="flat" w14:cmpd="sng" w14:algn="ctr">
-                                  <w14:noFill/>
-                                  <w14:prstDash w14:val="solid"/>
-                                  <w14:round/>
-                                </w14:textOutline>
-                              </w:rPr>
-                            </w:pPr>
-                            <w:r>
-                              <w:rPr>
-                                <w:color w:val="000000" w:themeColor="text1"/>
-                                <w:sz w:val="32"/>
-                                <w:szCs w:val="32"/>
-                                <w14:shadow w14:blurRad="38100" w14:dist="19050" w14:dir="2700000" w14:sx="100000" w14:sy="100000" w14:kx="0" w14:ky="0" w14:algn="tl">
-                                  <w14:schemeClr w14:val="dk1">
-                                    <w14:alpha w14:val="60000"/>
-                                  </w14:schemeClr>
-                                </w14:shadow>
-                                <w14:textOutline w14:w="0" w14:cap="flat" w14:cmpd="sng" w14:algn="ctr">
-                                  <w14:noFill/>
-                                  <w14:prstDash w14:val="solid"/>
-                                  <w14:round/>
-                                </w14:textOutline>
-                              </w:rPr>
-                              <w:t>0</w:t>
-                            </w:r>
-                          </w:p>
-                        </w:txbxContent>
-                      </wps:txbx>
-                      <wps:bodyPr rot="0" spcFirstLastPara="0" vertOverflow="overflow" horzOverflow="overflow" vert="horz" wrap="square" lIns="91440" tIns="45720" rIns="91440" bIns="45720" numCol="1" spcCol="0" rtlCol="0" fromWordArt="0" anchor="t" anchorCtr="0" forceAA="0" compatLnSpc="1">
-                        <a:prstTxWarp prst="textNoShape">
-                          <a:avLst/>
-                        </a:prstTxWarp>
-                        <a:noAutofit/>
-                      </wps:bodyPr>
-                    </wps:wsp>
-                  </a:graphicData>
-                </a:graphic>
-                <wp14:sizeRelH relativeFrom="margin">
-                  <wp14:pctWidth>0</wp14:pctWidth>
-                </wp14:sizeRelH>
-                <wp14:sizeRelV relativeFrom="margin">
-                  <wp14:pctHeight>0</wp14:pctHeight>
-                </wp14:sizeRelV>
-              </wp:anchor>
-            </w:drawing>
-          </mc:Choice>
-          <mc:Fallback>
-            <w:pict>
-              <v:shape w14:anchorId="6BB0CD26" id="_x0000_s1033" type="#_x0000_t202" style="position:absolute;margin-left:191.25pt;margin-top:22.5pt;width:37pt;height:32.55pt;z-index:251720704;visibility:visible;mso-wrap-style:square;mso-width-percent:0;mso-height-percent:0;mso-wrap-distance-left:9pt;mso-wrap-distance-top:0;mso-wrap-distance-right:9pt;mso-wrap-distance-bottom:0;mso-position-horizontal:absolute;mso-position-horizontal-relative:text;mso-position-vertical:absolute;mso-position-vertical-relative:text;mso-width-percent:0;mso-height-percent:0;mso-width-relative:margin;mso-height-relative:margin;v-text-anchor:top" o:gfxdata="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" filled="f" stroked="f">
-                <v:textbox>
-                  <w:txbxContent>
-                    <w:p>
-                      <w:pPr>
-                        <w:jc w:val="center"/>
-                        <w:rPr>
-                          <w:color w:val="000000" w:themeColor="text1"/>
-                          <w:sz w:val="32"/>
-                          <w:szCs w:val="32"/>
-                          <w14:shadow w14:blurRad="38100" w14:dist="19050" w14:dir="2700000" w14:sx="100000" w14:sy="100000" w14:kx="0" w14:ky="0" w14:algn="tl">
-                            <w14:schemeClr w14:val="dk1">
-                              <w14:alpha w14:val="60000"/>
-                            </w14:schemeClr>
-                          </w14:shadow>
-                          <w14:textOutline w14:w="0" w14:cap="flat" w14:cmpd="sng" w14:algn="ctr">
-                            <w14:noFill/>
-                            <w14:prstDash w14:val="solid"/>
-                            <w14:round/>
-                          </w14:textOutline>
-                        </w:rPr>
-                      </w:pPr>
-                      <w:r>
-                        <w:rPr>
-                          <w:color w:val="000000" w:themeColor="text1"/>
-                          <w:sz w:val="32"/>
-                          <w:szCs w:val="32"/>
-                          <w14:shadow w14:blurRad="38100" w14:dist="19050" w14:dir="2700000" w14:sx="100000" w14:sy="100000" w14:kx="0" w14:ky="0" w14:algn="tl">
-                            <w14:schemeClr w14:val="dk1">
-                              <w14:alpha w14:val="60000"/>
-                            </w14:schemeClr>
-                          </w14:shadow>
-                          <w14:textOutline w14:w="0" w14:cap="flat" w14:cmpd="sng" w14:algn="ctr">
-                            <w14:noFill/>
-                            <w14:prstDash w14:val="solid"/>
-                            <w14:round/>
-                          </w14:textOutline>
-                        </w:rPr>
-                        <w:t>0</w:t>
-                      </w:r>
-                    </w:p>
-                  </w:txbxContent>
-                </v:textbox>
-              </v:shape>
-            </w:pict>
-          </mc:Fallback>
-        </mc:AlternateContent>
-      </w:r>
-      <w:r>
-        <w:rPr>
-          <w:rFonts w:ascii="Calibri" w:hAnsi="Calibri" w:cs="Calibri"/>
-          <w:noProof/>
-        </w:rPr>
-        <mc:AlternateContent>
-          <mc:Choice Requires="wps">
-            <w:drawing>
-              <wp:anchor distT="0" distB="0" distL="114300" distR="114300" simplePos="0" relativeHeight="251702272" behindDoc="0" locked="0" layoutInCell="1" allowOverlap="1" wp14:anchorId="0F2A7EBF" wp14:editId="11F413C5">
+              <wp:anchor distT="0" distB="0" distL="114300" distR="114300" simplePos="0" relativeHeight="251702272" behindDoc="0" locked="0" layoutInCell="1" allowOverlap="1" wp14:anchorId="0F2A7EBF" wp14:editId="5F5CCD58">
                 <wp:simplePos x="0" y="0"/>
                 <wp:positionH relativeFrom="column">
                   <wp:posOffset>301625</wp:posOffset>
@@ -1945,7 +2318,7 @@
           </mc:Choice>
           <mc:Fallback>
             <w:pict>
-              <v:shape w14:anchorId="0F2A7EBF" id="_x0000_s1034" type="#_x0000_t202" style="position:absolute;margin-left:23.75pt;margin-top:23.1pt;width:39.85pt;height:32.6pt;z-index:251702272;visibility:visible;mso-wrap-style:square;mso-width-percent:0;mso-height-percent:0;mso-wrap-distance-left:9pt;mso-wrap-distance-top:0;mso-wrap-distance-right:9pt;mso-wrap-distance-bottom:0;mso-position-horizontal:absolute;mso-position-horizontal-relative:text;mso-position-vertical:absolute;mso-position-vertical-relative:text;mso-width-percent:0;mso-height-percent:0;mso-width-relative:margin;mso-height-relative:margin;v-text-anchor:top" o:gfxdata="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" filled="f" stroked="f">
+              <v:shape w14:anchorId="0F2A7EBF" id="_x0000_s1036" type="#_x0000_t202" style="position:absolute;margin-left:23.75pt;margin-top:23.1pt;width:39.85pt;height:32.6pt;z-index:251702272;visibility:visible;mso-wrap-style:square;mso-width-percent:0;mso-height-percent:0;mso-wrap-distance-left:9pt;mso-wrap-distance-top:0;mso-wrap-distance-right:9pt;mso-wrap-distance-bottom:0;mso-position-horizontal:absolute;mso-position-horizontal-relative:text;mso-position-vertical:absolute;mso-position-vertical-relative:text;mso-width-percent:0;mso-height-percent:0;mso-width-relative:margin;mso-height-relative:margin;v-text-anchor:top" o:gfxdata="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" filled="f" stroked="f">
                 <v:textbox>
                   <w:txbxContent>
                     <w:p>
@@ -2008,7 +2381,7 @@
         <mc:AlternateContent>
           <mc:Choice Requires="wps">
             <w:drawing>
-              <wp:anchor distT="0" distB="0" distL="114300" distR="114300" simplePos="0" relativeHeight="251689984" behindDoc="0" locked="0" layoutInCell="1" allowOverlap="1" wp14:anchorId="68763B38" wp14:editId="22E38F03">
+              <wp:anchor distT="0" distB="0" distL="114300" distR="114300" simplePos="0" relativeHeight="251689984" behindDoc="0" locked="0" layoutInCell="1" allowOverlap="1" wp14:anchorId="68763B38" wp14:editId="07C6C029">
                 <wp:simplePos x="0" y="0"/>
                 <wp:positionH relativeFrom="column">
                   <wp:posOffset>3448954</wp:posOffset>
@@ -2070,7 +2443,21 @@
           </mc:Choice>
           <mc:Fallback>
             <w:pict>
-              <v:shape w14:anchorId="04FA974C" id="Up Arrow 8" o:spid="_x0000_s1026" type="#_x0000_t68" style="position:absolute;margin-left:271.55pt;margin-top:16.3pt;width:13.9pt;height:101.15pt;rotation:3427571fd;z-index:251689984;visibility:visible;mso-wrap-style:square;mso-width-percent:0;mso-height-percent:0;mso-wrap-distance-left:9pt;mso-wrap-distance-top:0;mso-wrap-distance-right:9pt;mso-wrap-distance-bottom:0;mso-position-horizontal:absolute;mso-position-horizontal-relative:text;mso-position-vertical:absolute;mso-position-vertical-relative:text;mso-width-percent:0;mso-height-percent:0;mso-width-relative:margin;mso-height-relative:margin;v-text-anchor:middle" o:gfxdata="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" adj="1483" fillcolor="#156082 [3204]" strokecolor="#030e13 [484]" strokeweight="1pt"/>
+              <v:shapetype w14:anchorId="639AC0B1" id="_x0000_t68" coordsize="21600,21600" o:spt="68" adj="5400,5400" path="m0@0l@1@0@1,21600@2,21600@2@0,21600@0,10800,xe">
+                <v:stroke joinstyle="miter"/>
+                <v:formulas>
+                  <v:f eqn="val #0"/>
+                  <v:f eqn="val #1"/>
+                  <v:f eqn="sum 21600 0 #1"/>
+                  <v:f eqn="prod #0 #1 10800"/>
+                  <v:f eqn="sum #0 0 @3"/>
+                </v:formulas>
+                <v:path o:connecttype="custom" o:connectlocs="10800,0;0,@0;10800,21600;21600,@0" o:connectangles="270,180,90,0" textboxrect="@1,@4,@2,21600"/>
+                <v:handles>
+                  <v:h position="#1,#0" xrange="0,10800" yrange="0,21600"/>
+                </v:handles>
+              </v:shapetype>
+              <v:shape id="Up Arrow 8" o:spid="_x0000_s1026" type="#_x0000_t68" style="position:absolute;margin-left:271.55pt;margin-top:16.3pt;width:13.9pt;height:101.15pt;rotation:3427571fd;z-index:251689984;visibility:visible;mso-wrap-style:square;mso-width-percent:0;mso-height-percent:0;mso-wrap-distance-left:9pt;mso-wrap-distance-top:0;mso-wrap-distance-right:9pt;mso-wrap-distance-bottom:0;mso-position-horizontal:absolute;mso-position-horizontal-relative:text;mso-position-vertical:absolute;mso-position-vertical-relative:text;mso-width-percent:0;mso-height-percent:0;mso-width-relative:margin;mso-height-relative:margin;v-text-anchor:middle" o:gfxdata="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" adj="1483" fillcolor="#156082 [3204]" strokecolor="#030e13 [484]" strokeweight="1pt"/>
             </w:pict>
           </mc:Fallback>
         </mc:AlternateContent>
@@ -2172,7 +2559,7 @@
         <mc:AlternateContent>
           <mc:Choice Requires="wps">
             <w:drawing>
-              <wp:anchor distT="0" distB="0" distL="114300" distR="114300" simplePos="0" relativeHeight="251722752" behindDoc="0" locked="0" layoutInCell="1" allowOverlap="1" wp14:anchorId="1A0C4877" wp14:editId="1B89D3DE">
+              <wp:anchor distT="0" distB="0" distL="114300" distR="114300" simplePos="0" relativeHeight="251722752" behindDoc="0" locked="0" layoutInCell="1" allowOverlap="1" wp14:anchorId="1A0C4877" wp14:editId="66A522D8">
                 <wp:simplePos x="0" y="0"/>
                 <wp:positionH relativeFrom="column">
                   <wp:posOffset>3409950</wp:posOffset>
@@ -2264,7 +2651,7 @@
           </mc:Choice>
           <mc:Fallback>
             <w:pict>
-              <v:shape w14:anchorId="1A0C4877" id="_x0000_s1035" type="#_x0000_t202" style="position:absolute;margin-left:268.5pt;margin-top:20.1pt;width:37pt;height:32.55pt;z-index:251722752;visibility:visible;mso-wrap-style:square;mso-width-percent:0;mso-height-percent:0;mso-wrap-distance-left:9pt;mso-wrap-distance-top:0;mso-wrap-distance-right:9pt;mso-wrap-distance-bottom:0;mso-position-horizontal:absolute;mso-position-horizontal-relative:text;mso-position-vertical:absolute;mso-position-vertical-relative:text;mso-width-percent:0;mso-height-percent:0;mso-width-relative:margin;mso-height-relative:margin;v-text-anchor:top" o:gfxdata="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" filled="f" stroked="f">
+              <v:shape w14:anchorId="1A0C4877" id="_x0000_s1037" type="#_x0000_t202" style="position:absolute;margin-left:268.5pt;margin-top:20.1pt;width:37pt;height:32.55pt;z-index:251722752;visibility:visible;mso-wrap-style:square;mso-width-percent:0;mso-height-percent:0;mso-wrap-distance-left:9pt;mso-wrap-distance-top:0;mso-wrap-distance-right:9pt;mso-wrap-distance-bottom:0;mso-position-horizontal:absolute;mso-position-horizontal-relative:text;mso-position-vertical:absolute;mso-position-vertical-relative:text;mso-width-percent:0;mso-height-percent:0;mso-width-relative:margin;mso-height-relative:margin;v-text-anchor:top" o:gfxdata="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" filled="f" stroked="f">
                 <v:textbox>
                   <w:txbxContent>
                     <w:p>
@@ -2548,7 +2935,7 @@
         <mc:AlternateContent>
           <mc:Choice Requires="wps">
             <w:drawing>
-              <wp:anchor distT="0" distB="0" distL="114300" distR="114300" simplePos="0" relativeHeight="251710464" behindDoc="0" locked="0" layoutInCell="1" allowOverlap="1" wp14:anchorId="063CCE42" wp14:editId="1C4E4376">
+              <wp:anchor distT="0" distB="0" distL="114300" distR="114300" simplePos="0" relativeHeight="251710464" behindDoc="0" locked="0" layoutInCell="1" allowOverlap="1" wp14:anchorId="063CCE42" wp14:editId="1735190D">
                 <wp:simplePos x="0" y="0"/>
                 <wp:positionH relativeFrom="column">
                   <wp:posOffset>2291715</wp:posOffset>
@@ -2640,7 +3027,7 @@
           </mc:Choice>
           <mc:Fallback>
             <w:pict>
-              <v:shape w14:anchorId="063CCE42" id="_x0000_s1037" type="#_x0000_t202" style="position:absolute;margin-left:180.45pt;margin-top:21pt;width:39.8pt;height:32.55pt;z-index:251710464;visibility:visible;mso-wrap-style:square;mso-width-percent:0;mso-height-percent:0;mso-wrap-distance-left:9pt;mso-wrap-distance-top:0;mso-wrap-distance-right:9pt;mso-wrap-distance-bottom:0;mso-position-horizontal:absolute;mso-position-horizontal-relative:text;mso-position-vertical:absolute;mso-position-vertical-relative:text;mso-width-percent:0;mso-height-percent:0;mso-width-relative:margin;mso-height-relative:margin;v-text-anchor:top" o:gfxdata="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" filled="f" stroked="f">
+              <v:shape w14:anchorId="063CCE42" id="_x0000_s1039" type="#_x0000_t202" style="position:absolute;margin-left:180.45pt;margin-top:21pt;width:39.8pt;height:32.55pt;z-index:251710464;visibility:visible;mso-wrap-style:square;mso-width-percent:0;mso-height-percent:0;mso-wrap-distance-left:9pt;mso-wrap-distance-top:0;mso-wrap-distance-right:9pt;mso-wrap-distance-bottom:0;mso-position-horizontal:absolute;mso-position-horizontal-relative:text;mso-position-vertical:absolute;mso-position-vertical-relative:text;mso-width-percent:0;mso-height-percent:0;mso-width-relative:margin;mso-height-relative:margin;v-text-anchor:top" o:gfxdata="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" filled="f" stroked="f">
                 <v:textbox>
                   <w:txbxContent>
                     <w:p>
@@ -2695,20 +3082,6 @@
           <w:rFonts w:ascii="Calibri" w:hAnsi="Calibri" w:cs="Calibri"/>
         </w:rPr>
       </w:pPr>
-    </w:p>
-    <w:p>
-      <w:pPr>
-        <w:rPr>
-          <w:rFonts w:ascii="Calibri" w:hAnsi="Calibri" w:cs="Calibri"/>
-        </w:rPr>
-      </w:pPr>
-    </w:p>
-    <w:p>
-      <w:pPr>
-        <w:rPr>
-          <w:rFonts w:ascii="Calibri" w:hAnsi="Calibri" w:cs="Calibri"/>
-        </w:rPr>
-      </w:pPr>
       <w:r>
         <w:rPr>
           <w:rFonts w:ascii="Calibri" w:hAnsi="Calibri" w:cs="Calibri"/>
@@ -2717,13 +3090,98 @@
         <mc:AlternateContent>
           <mc:Choice Requires="wps">
             <w:drawing>
-              <wp:anchor distT="0" distB="0" distL="114300" distR="114300" simplePos="0" relativeHeight="251704320" behindDoc="0" locked="0" layoutInCell="1" allowOverlap="1" wp14:anchorId="54B2818C" wp14:editId="4F9CD762">
+              <wp:anchor distT="0" distB="0" distL="114300" distR="114300" simplePos="0" relativeHeight="251732992" behindDoc="0" locked="0" layoutInCell="1" allowOverlap="1" wp14:anchorId="7ABDE536" wp14:editId="6AFAB3CF">
                 <wp:simplePos x="0" y="0"/>
                 <wp:positionH relativeFrom="column">
-                  <wp:posOffset>2061312</wp:posOffset>
+                  <wp:posOffset>2596939</wp:posOffset>
                 </wp:positionH>
                 <wp:positionV relativeFrom="paragraph">
-                  <wp:posOffset>27798</wp:posOffset>
+                  <wp:posOffset>224155</wp:posOffset>
+                </wp:positionV>
+                <wp:extent cx="471170" cy="910590"/>
+                <wp:effectExtent l="12700" t="0" r="11430" b="16510"/>
+                <wp:wrapNone/>
+                <wp:docPr id="1211460" name="U-Turn Arrow 3"/>
+                <wp:cNvGraphicFramePr/>
+                <a:graphic xmlns:a="http://schemas.openxmlformats.org/drawingml/2006/main">
+                  <a:graphicData uri="http://schemas.microsoft.com/office/word/2010/wordprocessingShape">
+                    <wps:wsp>
+                      <wps:cNvSpPr/>
+                      <wps:spPr>
+                        <a:xfrm rot="10800000">
+                          <a:off x="0" y="0"/>
+                          <a:ext cx="471170" cy="910590"/>
+                        </a:xfrm>
+                        <a:prstGeom prst="uturnArrow">
+                          <a:avLst>
+                            <a:gd name="adj1" fmla="val 6641"/>
+                            <a:gd name="adj2" fmla="val 11147"/>
+                            <a:gd name="adj3" fmla="val 17953"/>
+                            <a:gd name="adj4" fmla="val 46087"/>
+                            <a:gd name="adj5" fmla="val 32837"/>
+                          </a:avLst>
+                        </a:prstGeom>
+                        <a:ln/>
+                      </wps:spPr>
+                      <wps:style>
+                        <a:lnRef idx="2">
+                          <a:schemeClr val="dk1">
+                            <a:shade val="15000"/>
+                          </a:schemeClr>
+                        </a:lnRef>
+                        <a:fillRef idx="1">
+                          <a:schemeClr val="dk1"/>
+                        </a:fillRef>
+                        <a:effectRef idx="0">
+                          <a:schemeClr val="dk1"/>
+                        </a:effectRef>
+                        <a:fontRef idx="minor">
+                          <a:schemeClr val="lt1"/>
+                        </a:fontRef>
+                      </wps:style>
+                      <wps:bodyPr rot="0" spcFirstLastPara="0" vertOverflow="overflow" horzOverflow="overflow" vert="horz" wrap="square" lIns="91440" tIns="45720" rIns="91440" bIns="45720" numCol="1" spcCol="0" rtlCol="0" fromWordArt="0" anchor="ctr" anchorCtr="0" forceAA="0" compatLnSpc="1">
+                        <a:prstTxWarp prst="textNoShape">
+                          <a:avLst/>
+                        </a:prstTxWarp>
+                        <a:noAutofit/>
+                      </wps:bodyPr>
+                    </wps:wsp>
+                  </a:graphicData>
+                </a:graphic>
+                <wp14:sizeRelH relativeFrom="margin">
+                  <wp14:pctWidth>0</wp14:pctWidth>
+                </wp14:sizeRelH>
+                <wp14:sizeRelV relativeFrom="margin">
+                  <wp14:pctHeight>0</wp14:pctHeight>
+                </wp14:sizeRelV>
+              </wp:anchor>
+            </w:drawing>
+          </mc:Choice>
+          <mc:Fallback>
+            <w:pict>
+              <v:shape w14:anchorId="6900B1E0" id="U-Turn Arrow 3" o:spid="_x0000_s1026" style="position:absolute;margin-left:204.5pt;margin-top:17.65pt;width:37.1pt;height:71.7pt;rotation:180;z-index:251732992;visibility:visible;mso-wrap-style:square;mso-width-percent:0;mso-height-percent:0;mso-wrap-distance-left:9pt;mso-wrap-distance-top:0;mso-wrap-distance-right:9pt;mso-wrap-distance-bottom:0;mso-position-horizontal:absolute;mso-position-horizontal-relative:text;mso-position-vertical:absolute;mso-position-vertical-relative:text;mso-width-percent:0;mso-height-percent:0;mso-width-relative:margin;mso-height-relative:margin;v-text-anchor:middle" coordsize="471170,910590" o:gfxdata="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" path="m,910590l,214421c,96000,96000,,214421,r5452,c338294,,434294,96000,434294,214421r,l471170,214421r-52521,84589l366127,214421r36876,l403003,214421c403003,113281,321012,31290,219872,31290r-5451,c113281,31290,31290,113281,31290,214421r,696169l,910590xe" fillcolor="black [3200]" strokecolor="black [480]" strokeweight="1pt">
+                <v:stroke joinstyle="miter"/>
+                <v:path arrowok="t" o:connecttype="custom" o:connectlocs="0,910590;0,214421;214421,0;219873,0;434294,214421;434294,214421;471170,214421;418649,299010;366127,214421;403003,214421;403003,214421;219872,31290;214421,31290;31290,214421;31290,910590;0,910590" o:connectangles="0,0,0,0,0,0,0,0,0,0,0,0,0,0,0,0"/>
+              </v:shape>
+            </w:pict>
+          </mc:Fallback>
+        </mc:AlternateContent>
+      </w:r>
+      <w:r>
+        <w:rPr>
+          <w:rFonts w:ascii="Calibri" w:hAnsi="Calibri" w:cs="Calibri"/>
+          <w:noProof/>
+        </w:rPr>
+        <mc:AlternateContent>
+          <mc:Choice Requires="wps">
+            <w:drawing>
+              <wp:anchor distT="0" distB="0" distL="114300" distR="114300" simplePos="0" relativeHeight="251704320" behindDoc="0" locked="0" layoutInCell="1" allowOverlap="1" wp14:anchorId="54B2818C" wp14:editId="7B4E13D8">
+                <wp:simplePos x="0" y="0"/>
+                <wp:positionH relativeFrom="column">
+                  <wp:posOffset>1667700</wp:posOffset>
+                </wp:positionH>
+                <wp:positionV relativeFrom="paragraph">
+                  <wp:posOffset>209128</wp:posOffset>
                 </wp:positionV>
                 <wp:extent cx="470516" cy="413793"/>
                 <wp:effectExtent l="0" t="0" r="0" b="0"/>
@@ -2809,7 +3267,7 @@
           </mc:Choice>
           <mc:Fallback>
             <w:pict>
-              <v:shape w14:anchorId="54B2818C" id="_x0000_s1038" type="#_x0000_t202" style="position:absolute;margin-left:162.3pt;margin-top:2.2pt;width:37.05pt;height:32.6pt;z-index:251704320;visibility:visible;mso-wrap-style:square;mso-width-percent:0;mso-height-percent:0;mso-wrap-distance-left:9pt;mso-wrap-distance-top:0;mso-wrap-distance-right:9pt;mso-wrap-distance-bottom:0;mso-position-horizontal:absolute;mso-position-horizontal-relative:text;mso-position-vertical:absolute;mso-position-vertical-relative:text;mso-width-percent:0;mso-height-percent:0;mso-width-relative:margin;mso-height-relative:margin;v-text-anchor:top" o:gfxdata="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" filled="f" stroked="f">
+              <v:shape w14:anchorId="54B2818C" id="_x0000_s1040" type="#_x0000_t202" style="position:absolute;margin-left:131.3pt;margin-top:16.45pt;width:37.05pt;height:32.6pt;z-index:251704320;visibility:visible;mso-wrap-style:square;mso-width-percent:0;mso-height-percent:0;mso-wrap-distance-left:9pt;mso-wrap-distance-top:0;mso-wrap-distance-right:9pt;mso-wrap-distance-bottom:0;mso-position-horizontal:absolute;mso-position-horizontal-relative:text;mso-position-vertical:absolute;mso-position-vertical-relative:text;mso-width-percent:0;mso-height-percent:0;mso-width-relative:margin;mso-height-relative:margin;v-text-anchor:top" o:gfxdata="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" filled="f" stroked="f">
                 <v:textbox>
                   <w:txbxContent>
                     <w:p>
@@ -2867,6 +3325,168 @@
     </w:p>
     <w:p>
       <w:pPr>
+        <w:rPr>
+          <w:rFonts w:ascii="Calibri" w:hAnsi="Calibri" w:cs="Calibri"/>
+        </w:rPr>
+      </w:pPr>
+      <w:r>
+        <w:rPr>
+          <w:rFonts w:ascii="Calibri" w:hAnsi="Calibri" w:cs="Calibri"/>
+          <w:noProof/>
+        </w:rPr>
+        <mc:AlternateContent>
+          <mc:Choice Requires="wps">
+            <w:drawing>
+              <wp:anchor distT="0" distB="0" distL="114300" distR="114300" simplePos="0" relativeHeight="251735040" behindDoc="0" locked="0" layoutInCell="1" allowOverlap="1" wp14:anchorId="3FC83E38" wp14:editId="4FE304FA">
+                <wp:simplePos x="0" y="0"/>
+                <wp:positionH relativeFrom="column">
+                  <wp:posOffset>2919592</wp:posOffset>
+                </wp:positionH>
+                <wp:positionV relativeFrom="paragraph">
+                  <wp:posOffset>192405</wp:posOffset>
+                </wp:positionV>
+                <wp:extent cx="469900" cy="413385"/>
+                <wp:effectExtent l="0" t="0" r="0" b="0"/>
+                <wp:wrapNone/>
+                <wp:docPr id="1310989523" name="Text Box 1"/>
+                <wp:cNvGraphicFramePr/>
+                <a:graphic xmlns:a="http://schemas.openxmlformats.org/drawingml/2006/main">
+                  <a:graphicData uri="http://schemas.microsoft.com/office/word/2010/wordprocessingShape">
+                    <wps:wsp>
+                      <wps:cNvSpPr txBox="1"/>
+                      <wps:spPr>
+                        <a:xfrm>
+                          <a:off x="0" y="0"/>
+                          <a:ext cx="469900" cy="413385"/>
+                        </a:xfrm>
+                        <a:prstGeom prst="rect">
+                          <a:avLst/>
+                        </a:prstGeom>
+                        <a:noFill/>
+                        <a:ln>
+                          <a:noFill/>
+                        </a:ln>
+                      </wps:spPr>
+                      <wps:txbx>
+                        <w:txbxContent>
+                          <w:p>
+                            <w:pPr>
+                              <w:jc w:val="center"/>
+                              <w:rPr>
+                                <w:color w:val="000000" w:themeColor="text1"/>
+                                <w:sz w:val="32"/>
+                                <w:szCs w:val="32"/>
+                                <w14:shadow w14:blurRad="38100" w14:dist="19050" w14:dir="2700000" w14:sx="100000" w14:sy="100000" w14:kx="0" w14:ky="0" w14:algn="tl">
+                                  <w14:schemeClr w14:val="dk1">
+                                    <w14:alpha w14:val="60000"/>
+                                  </w14:schemeClr>
+                                </w14:shadow>
+                                <w14:textOutline w14:w="0" w14:cap="flat" w14:cmpd="sng" w14:algn="ctr">
+                                  <w14:noFill/>
+                                  <w14:prstDash w14:val="solid"/>
+                                  <w14:round/>
+                                </w14:textOutline>
+                              </w:rPr>
+                            </w:pPr>
+                            <w:r>
+                              <w:rPr>
+                                <w:color w:val="000000" w:themeColor="text1"/>
+                                <w:sz w:val="32"/>
+                                <w:szCs w:val="32"/>
+                                <w14:shadow w14:blurRad="38100" w14:dist="19050" w14:dir="2700000" w14:sx="100000" w14:sy="100000" w14:kx="0" w14:ky="0" w14:algn="tl">
+                                  <w14:schemeClr w14:val="dk1">
+                                    <w14:alpha w14:val="60000"/>
+                                  </w14:schemeClr>
+                                </w14:shadow>
+                                <w14:textOutline w14:w="0" w14:cap="flat" w14:cmpd="sng" w14:algn="ctr">
+                                  <w14:noFill/>
+                                  <w14:prstDash w14:val="solid"/>
+                                  <w14:round/>
+                                </w14:textOutline>
+                              </w:rPr>
+                              <w:t>1</w:t>
+                            </w:r>
+                          </w:p>
+                        </w:txbxContent>
+                      </wps:txbx>
+                      <wps:bodyPr rot="0" spcFirstLastPara="0" vertOverflow="overflow" horzOverflow="overflow" vert="horz" wrap="square" lIns="91440" tIns="45720" rIns="91440" bIns="45720" numCol="1" spcCol="0" rtlCol="0" fromWordArt="0" anchor="t" anchorCtr="0" forceAA="0" compatLnSpc="1">
+                        <a:prstTxWarp prst="textNoShape">
+                          <a:avLst/>
+                        </a:prstTxWarp>
+                        <a:noAutofit/>
+                      </wps:bodyPr>
+                    </wps:wsp>
+                  </a:graphicData>
+                </a:graphic>
+                <wp14:sizeRelH relativeFrom="margin">
+                  <wp14:pctWidth>0</wp14:pctWidth>
+                </wp14:sizeRelH>
+                <wp14:sizeRelV relativeFrom="margin">
+                  <wp14:pctHeight>0</wp14:pctHeight>
+                </wp14:sizeRelV>
+              </wp:anchor>
+            </w:drawing>
+          </mc:Choice>
+          <mc:Fallback>
+            <w:pict>
+              <v:shape w14:anchorId="3FC83E38" id="_x0000_s1041" type="#_x0000_t202" style="position:absolute;margin-left:229.9pt;margin-top:15.15pt;width:37pt;height:32.55pt;z-index:251735040;visibility:visible;mso-wrap-style:square;mso-width-percent:0;mso-height-percent:0;mso-wrap-distance-left:9pt;mso-wrap-distance-top:0;mso-wrap-distance-right:9pt;mso-wrap-distance-bottom:0;mso-position-horizontal:absolute;mso-position-horizontal-relative:text;mso-position-vertical:absolute;mso-position-vertical-relative:text;mso-width-percent:0;mso-height-percent:0;mso-width-relative:margin;mso-height-relative:margin;v-text-anchor:top" o:gfxdata="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" filled="f" stroked="f">
+                <v:textbox>
+                  <w:txbxContent>
+                    <w:p>
+                      <w:pPr>
+                        <w:jc w:val="center"/>
+                        <w:rPr>
+                          <w:color w:val="000000" w:themeColor="text1"/>
+                          <w:sz w:val="32"/>
+                          <w:szCs w:val="32"/>
+                          <w14:shadow w14:blurRad="38100" w14:dist="19050" w14:dir="2700000" w14:sx="100000" w14:sy="100000" w14:kx="0" w14:ky="0" w14:algn="tl">
+                            <w14:schemeClr w14:val="dk1">
+                              <w14:alpha w14:val="60000"/>
+                            </w14:schemeClr>
+                          </w14:shadow>
+                          <w14:textOutline w14:w="0" w14:cap="flat" w14:cmpd="sng" w14:algn="ctr">
+                            <w14:noFill/>
+                            <w14:prstDash w14:val="solid"/>
+                            <w14:round/>
+                          </w14:textOutline>
+                        </w:rPr>
+                      </w:pPr>
+                      <w:r>
+                        <w:rPr>
+                          <w:color w:val="000000" w:themeColor="text1"/>
+                          <w:sz w:val="32"/>
+                          <w:szCs w:val="32"/>
+                          <w14:shadow w14:blurRad="38100" w14:dist="19050" w14:dir="2700000" w14:sx="100000" w14:sy="100000" w14:kx="0" w14:ky="0" w14:algn="tl">
+                            <w14:schemeClr w14:val="dk1">
+                              <w14:alpha w14:val="60000"/>
+                            </w14:schemeClr>
+                          </w14:shadow>
+                          <w14:textOutline w14:w="0" w14:cap="flat" w14:cmpd="sng" w14:algn="ctr">
+                            <w14:noFill/>
+                            <w14:prstDash w14:val="solid"/>
+                            <w14:round/>
+                          </w14:textOutline>
+                        </w:rPr>
+                        <w:t>1</w:t>
+                      </w:r>
+                    </w:p>
+                  </w:txbxContent>
+                </v:textbox>
+              </v:shape>
+            </w:pict>
+          </mc:Fallback>
+        </mc:AlternateContent>
+      </w:r>
+    </w:p>
+    <w:p>
+      <w:pPr>
+        <w:rPr>
+          <w:rFonts w:ascii="Calibri" w:hAnsi="Calibri" w:cs="Calibri"/>
+        </w:rPr>
+      </w:pPr>
+    </w:p>
+    <w:p>
+      <w:pPr>
         <w:spacing w:before="100" w:beforeAutospacing="1" w:after="100" w:afterAutospacing="1" w:line="240" w:lineRule="auto"/>
         <w:outlineLvl w:val="2"/>
         <w:rPr>
@@ -3217,6 +3837,44 @@
     <w:p>
       <w:pPr>
         <w:numPr>
+          <w:ilvl w:val="1"/>
+          <w:numId w:val="1"/>
+        </w:numPr>
+        <w:spacing w:before="100" w:beforeAutospacing="1" w:after="100" w:afterAutospacing="1" w:line="240" w:lineRule="auto"/>
+        <w:rPr>
+          <w:rFonts w:ascii="Calibri" w:eastAsia="Times New Roman" w:hAnsi="Calibri" w:cs="Calibri"/>
+          <w:kern w:val="0"/>
+          <w14:ligatures w14:val="none"/>
+        </w:rPr>
+      </w:pPr>
+      <w:r>
+        <w:rPr>
+          <w:rFonts w:ascii="Calibri" w:eastAsia="Times New Roman" w:hAnsi="Calibri" w:cs="Calibri"/>
+          <w:kern w:val="0"/>
+          <w14:ligatures w14:val="none"/>
+        </w:rPr>
+        <w:t xml:space="preserve">Input 1 </w:t>
+      </w:r>
+      <w:r>
+        <w:rPr>
+          <w:rFonts w:ascii="Calibri" w:eastAsia="Times New Roman" w:hAnsi="Calibri" w:cs="Calibri"/>
+          <w:kern w:val="0"/>
+          <w14:ligatures w14:val="none"/>
+        </w:rPr>
+        <w:t>→</w:t>
+      </w:r>
+      <w:r>
+        <w:rPr>
+          <w:rFonts w:ascii="Calibri" w:eastAsia="Times New Roman" w:hAnsi="Calibri" w:cs="Calibri"/>
+          <w:kern w:val="0"/>
+          <w14:ligatures w14:val="none"/>
+        </w:rPr>
+        <w:t xml:space="preserve"> go to q1</w:t>
+      </w:r>
+    </w:p>
+    <w:p>
+      <w:pPr>
+        <w:numPr>
           <w:ilvl w:val="0"/>
           <w:numId w:val="1"/>
         </w:numPr>
@@ -3338,6 +3996,68 @@
           <w14:ligatures w14:val="none"/>
         </w:rPr>
         <w:t xml:space="preserve"> → Accept.</w:t>
+      </w:r>
+    </w:p>
+    <w:p>
+      <w:pPr>
+        <w:numPr>
+          <w:ilvl w:val="1"/>
+          <w:numId w:val="1"/>
+        </w:numPr>
+        <w:spacing w:before="100" w:beforeAutospacing="1" w:after="100" w:afterAutospacing="1" w:line="240" w:lineRule="auto"/>
+        <w:rPr>
+          <w:rFonts w:ascii="Calibri" w:eastAsia="Times New Roman" w:hAnsi="Calibri" w:cs="Calibri"/>
+          <w:kern w:val="0"/>
+          <w14:ligatures w14:val="none"/>
+        </w:rPr>
+      </w:pPr>
+      <w:r>
+        <w:rPr>
+          <w:rFonts w:ascii="Calibri" w:eastAsia="Times New Roman" w:hAnsi="Calibri" w:cs="Calibri"/>
+          <w:kern w:val="0"/>
+          <w14:ligatures w14:val="none"/>
+        </w:rPr>
+        <w:t xml:space="preserve">Input </w:t>
+      </w:r>
+      <w:r>
+        <w:rPr>
+          <w:rFonts w:ascii="Calibri" w:eastAsia="Times New Roman" w:hAnsi="Calibri" w:cs="Calibri"/>
+          <w:kern w:val="0"/>
+          <w14:ligatures w14:val="none"/>
+        </w:rPr>
+        <w:t>0</w:t>
+      </w:r>
+      <w:r>
+        <w:rPr>
+          <w:rFonts w:ascii="Calibri" w:eastAsia="Times New Roman" w:hAnsi="Calibri" w:cs="Calibri"/>
+          <w:kern w:val="0"/>
+          <w14:ligatures w14:val="none"/>
+        </w:rPr>
+        <w:t xml:space="preserve"> </w:t>
+      </w:r>
+      <w:r>
+        <w:rPr>
+          <w:rFonts w:ascii="Calibri" w:eastAsia="Times New Roman" w:hAnsi="Calibri" w:cs="Calibri"/>
+          <w:kern w:val="0"/>
+          <w14:ligatures w14:val="none"/>
+        </w:rPr>
+        <w:t>→</w:t>
+      </w:r>
+      <w:r>
+        <w:rPr>
+          <w:rFonts w:ascii="Calibri" w:eastAsia="Times New Roman" w:hAnsi="Calibri" w:cs="Calibri"/>
+          <w:kern w:val="0"/>
+          <w14:ligatures w14:val="none"/>
+        </w:rPr>
+        <w:t xml:space="preserve"> go to q</w:t>
+      </w:r>
+      <w:r>
+        <w:rPr>
+          <w:rFonts w:ascii="Calibri" w:eastAsia="Times New Roman" w:hAnsi="Calibri" w:cs="Calibri"/>
+          <w:kern w:val="0"/>
+          <w14:ligatures w14:val="none"/>
+        </w:rPr>
+        <w:t>2</w:t>
       </w:r>
     </w:p>
     <w:p>

</xml_diff>